<commit_message>
cleanup: update build files. TODO - configure server to run the build
</commit_message>
<xml_diff>
--- a/build/documents/will-midgette-resume.docx
+++ b/build/documents/will-midgette-resume.docx
@@ -12,7 +12,7 @@
           <w:right w:val="nil"/>
           <w:between w:val="nil"/>
         </w:pBdr>
-        <w:spacing w:after="120"/>
+        <w:spacing w:after="80"/>
         <w:jc w:val="center"/>
         <w:rPr>
           <w:b/>
@@ -42,6 +42,7 @@
           <w:right w:val="nil"/>
           <w:between w:val="nil"/>
         </w:pBdr>
+        <w:spacing w:after="80"/>
         <w:jc w:val="center"/>
         <w:rPr>
           <w:b/>
@@ -144,106 +145,619 @@
         <w:t> </w:t>
       </w:r>
     </w:p>
-    <w:p>
-      <w:pPr>
-        <w:pBdr>
-          <w:top w:val="nil"/>
-          <w:left w:val="nil"/>
-          <w:bottom w:val="nil"/>
-          <w:right w:val="nil"/>
-          <w:between w:val="nil"/>
-        </w:pBdr>
-        <w:spacing w:before="160"/>
-        <w:jc w:val="center"/>
-        <w:rPr>
-          <w:color w:val="000000"/>
-          <w:sz w:val="22"/>
-          <w:szCs w:val="22"/>
-        </w:rPr>
-      </w:pPr>
-      <w:r>
-        <w:rPr>
-          <w:sz w:val="22"/>
-          <w:szCs w:val="22"/>
-        </w:rPr>
-        <w:t xml:space="preserve">Toronto, ON </w:t>
-      </w:r>
-      <w:r>
-        <w:rPr>
-          <w:color w:val="000000"/>
-          <w:sz w:val="22"/>
-          <w:szCs w:val="22"/>
-        </w:rPr>
-        <w:t xml:space="preserve">♦ (647) 523 8234 ♦ wamidgette@gmail.com </w:t>
-      </w:r>
-    </w:p>
-    <w:p>
-      <w:pPr>
-        <w:pBdr>
-          <w:top w:val="nil"/>
-          <w:left w:val="nil"/>
-          <w:bottom w:val="nil"/>
-          <w:right w:val="nil"/>
-          <w:between w:val="nil"/>
-        </w:pBdr>
-        <w:spacing w:before="120" w:after="120"/>
-        <w:jc w:val="center"/>
-        <w:rPr>
-          <w:b/>
-          <w:smallCaps/>
-          <w:color w:val="800000"/>
-        </w:rPr>
-      </w:pPr>
-      <w:hyperlink r:id="rId6" w:history="1">
-        <w:r>
-          <w:rPr>
-            <w:b/>
-            <w:smallCaps/>
-            <w:color w:val="800000"/>
-            <w:u w:val="single"/>
-          </w:rPr>
-          <w:t>GitHub</w:t>
-        </w:r>
-      </w:hyperlink>
-      <w:r>
-        <w:rPr>
-          <w:b/>
-          <w:smallCaps/>
-          <w:color w:val="800000"/>
-        </w:rPr>
-        <w:t xml:space="preserve">    </w:t>
-      </w:r>
-      <w:hyperlink r:id="rId7" w:history="1">
-        <w:r>
-          <w:rPr>
-            <w:b/>
-            <w:smallCaps/>
-            <w:color w:val="800000"/>
-            <w:u w:val="single"/>
-          </w:rPr>
-          <w:t>LinkedIn</w:t>
-        </w:r>
-      </w:hyperlink>
-      <w:r>
-        <w:rPr>
-          <w:b/>
-          <w:smallCaps/>
-          <w:color w:val="800000"/>
-        </w:rPr>
-        <w:t xml:space="preserve">    </w:t>
-      </w:r>
-      <w:hyperlink r:id="rId8" w:history="1">
-        <w:r>
-          <w:rPr>
-            <w:b/>
-            <w:smallCaps/>
-            <w:color w:val="800000"/>
-            <w:u w:val="single"/>
-          </w:rPr>
-          <w:t>Portfolio</w:t>
-        </w:r>
-      </w:hyperlink>
-    </w:p>
+    <w:tbl>
+      <w:tblPr>
+        <w:tblStyle w:val="TableGrid"/>
+        <w:tblW w:w="0" w:type="auto"/>
+        <w:tblBorders>
+          <w:top w:val="none" w:sz="0" w:space="0" w:color="auto"/>
+          <w:left w:val="none" w:sz="0" w:space="0" w:color="auto"/>
+          <w:bottom w:val="none" w:sz="0" w:space="0" w:color="auto"/>
+          <w:right w:val="none" w:sz="0" w:space="0" w:color="auto"/>
+          <w:insideH w:val="none" w:sz="0" w:space="0" w:color="auto"/>
+          <w:insideV w:val="none" w:sz="0" w:space="0" w:color="auto"/>
+        </w:tblBorders>
+        <w:tblLook w:val="04A0" w:firstRow="1" w:lastRow="0" w:firstColumn="1" w:lastColumn="0" w:noHBand="0" w:noVBand="1"/>
+      </w:tblPr>
+      <w:tblGrid>
+        <w:gridCol w:w="3516"/>
+        <w:gridCol w:w="3517"/>
+        <w:gridCol w:w="3517"/>
+      </w:tblGrid>
+      <w:tr>
+        <w:trPr>
+          <w:trHeight w:val="933"/>
+        </w:trPr>
+        <w:tc>
+          <w:tcPr>
+            <w:tcW w:w="3516" w:type="dxa"/>
+          </w:tcPr>
+          <w:p>
+            <w:pPr>
+              <w:spacing w:before="120"/>
+              <w:jc w:val="center"/>
+              <w:rPr>
+                <w:sz w:val="22"/>
+                <w:szCs w:val="22"/>
+              </w:rPr>
+            </w:pPr>
+            <w:r>
+              <w:rPr>
+                <w:sz w:val="22"/>
+                <w:szCs w:val="22"/>
+              </w:rPr>
+              <w:drawing>
+                <wp:inline distT="0" distB="0" distL="0" distR="0" wp14:anchorId="43CCF26F" wp14:editId="20BBC97A">
+                  <wp:extent cx="190800" cy="252000"/>
+                  <wp:effectExtent l="0" t="0" r="0" b="0"/>
+                  <wp:docPr id="10" name="Graphic 10"/>
+                  <wp:cNvGraphicFramePr>
+                    <a:graphicFrameLocks xmlns:a="http://schemas.openxmlformats.org/drawingml/2006/main" noChangeAspect="1"/>
+                  </wp:cNvGraphicFramePr>
+                  <a:graphic xmlns:a="http://schemas.openxmlformats.org/drawingml/2006/main">
+                    <a:graphicData uri="http://schemas.openxmlformats.org/drawingml/2006/picture">
+                      <pic:pic xmlns:pic="http://schemas.openxmlformats.org/drawingml/2006/picture">
+                        <pic:nvPicPr>
+                          <pic:cNvPr id="10" name="Graphic 10"/>
+                          <pic:cNvPicPr/>
+                        </pic:nvPicPr>
+                        <pic:blipFill>
+                          <a:blip r:embed="rId8" cstate="print">
+                            <a:extLst>
+                              <a:ext uri="{28A0092B-C50C-407E-A947-70E740481C1C}">
+                                <a14:useLocalDpi xmlns:a14="http://schemas.microsoft.com/office/drawing/2010/main" val="0"/>
+                              </a:ext>
+                              <a:ext uri="{96DAC541-7B7A-43D3-8B79-37D633B846F1}">
+                                <asvg:svgBlip xmlns:asvg="http://schemas.microsoft.com/office/drawing/2016/SVG/main" r:embed="rId9"/>
+                              </a:ext>
+                            </a:extLst>
+                          </a:blip>
+                          <a:stretch>
+                            <a:fillRect/>
+                          </a:stretch>
+                        </pic:blipFill>
+                        <pic:spPr>
+                          <a:xfrm flipH="1">
+                            <a:off x="0" y="0"/>
+                            <a:ext cx="190800" cy="252000"/>
+                          </a:xfrm>
+                          <a:prstGeom prst="rect">
+                            <a:avLst/>
+                          </a:prstGeom>
+                        </pic:spPr>
+                      </pic:pic>
+                    </a:graphicData>
+                  </a:graphic>
+                </wp:inline>
+              </w:drawing>
+            </w:r>
+          </w:p>
+          <w:p>
+            <w:pPr>
+              <w:jc w:val="center"/>
+              <w:rPr>
+                <w:sz w:val="22"/>
+                <w:szCs w:val="22"/>
+              </w:rPr>
+            </w:pPr>
+            <w:r>
+              <w:rPr>
+                <w:b/>
+                <w:smallCaps/>
+                <w:color w:val="800000"/>
+              </w:rPr>
+              <w:t>Toronto, ON</w:t>
+            </w:r>
+          </w:p>
+        </w:tc>
+        <w:tc>
+          <w:tcPr>
+            <w:tcW w:w="3517" w:type="dxa"/>
+          </w:tcPr>
+          <w:p>
+            <w:pPr>
+              <w:spacing w:before="120"/>
+              <w:jc w:val="center"/>
+              <w:rPr>
+                <w:noProof/>
+                <w:sz w:val="22"/>
+                <w:szCs w:val="22"/>
+              </w:rPr>
+            </w:pPr>
+            <w:r>
+              <w:rPr>
+                <w:noProof/>
+                <w:sz w:val="22"/>
+                <w:szCs w:val="22"/>
+              </w:rPr>
+              <w:drawing>
+                <wp:inline distT="0" distB="0" distL="0" distR="0" wp14:anchorId="4503BD8F" wp14:editId="5F2D1DB7">
+                  <wp:extent cx="252000" cy="252000"/>
+                  <wp:effectExtent l="0" t="0" r="0" b="0"/>
+                  <wp:docPr id="11" name="Graphic 11"/>
+                  <wp:cNvGraphicFramePr>
+                    <a:graphicFrameLocks xmlns:a="http://schemas.openxmlformats.org/drawingml/2006/main" noChangeAspect="1"/>
+                  </wp:cNvGraphicFramePr>
+                  <a:graphic xmlns:a="http://schemas.openxmlformats.org/drawingml/2006/main">
+                    <a:graphicData uri="http://schemas.openxmlformats.org/drawingml/2006/picture">
+                      <pic:pic xmlns:pic="http://schemas.openxmlformats.org/drawingml/2006/picture">
+                        <pic:nvPicPr>
+                          <pic:cNvPr id="11" name="Graphic 11"/>
+                          <pic:cNvPicPr/>
+                        </pic:nvPicPr>
+                        <pic:blipFill>
+                          <a:blip r:embed="rId10" cstate="print">
+                            <a:extLst>
+                              <a:ext uri="{28A0092B-C50C-407E-A947-70E740481C1C}">
+                                <a14:useLocalDpi xmlns:a14="http://schemas.microsoft.com/office/drawing/2010/main" val="0"/>
+                              </a:ext>
+                              <a:ext uri="{96DAC541-7B7A-43D3-8B79-37D633B846F1}">
+                                <asvg:svgBlip xmlns:asvg="http://schemas.microsoft.com/office/drawing/2016/SVG/main" r:embed="rId11"/>
+                              </a:ext>
+                            </a:extLst>
+                          </a:blip>
+                          <a:stretch>
+                            <a:fillRect/>
+                          </a:stretch>
+                        </pic:blipFill>
+                        <pic:spPr>
+                          <a:xfrm>
+                            <a:off x="0" y="0"/>
+                            <a:ext cx="252000" cy="252000"/>
+                          </a:xfrm>
+                          <a:prstGeom prst="rect">
+                            <a:avLst/>
+                          </a:prstGeom>
+                        </pic:spPr>
+                      </pic:pic>
+                    </a:graphicData>
+                  </a:graphic>
+                </wp:inline>
+              </w:drawing>
+            </w:r>
+          </w:p>
+          <w:p>
+            <w:pPr>
+              <w:spacing w:before="20" w:after="20"/>
+              <w:jc w:val="center"/>
+              <w:rPr>
+                <w:color w:val="000000"/>
+                <w:sz w:val="22"/>
+                <w:szCs w:val="22"/>
+              </w:rPr>
+            </w:pPr>
+            <w:r>
+              <w:rPr>
+                <w:b/>
+                <w:smallCaps/>
+                <w:color w:val="800000"/>
+              </w:rPr>
+              <w:t>(647) 523 8234</w:t>
+            </w:r>
+          </w:p>
+        </w:tc>
+        <w:tc>
+          <w:tcPr>
+            <w:tcW w:w="3517" w:type="dxa"/>
+          </w:tcPr>
+          <w:p>
+            <w:pPr>
+              <w:spacing w:before="120"/>
+              <w:jc w:val="center"/>
+              <w:rPr>
+                <w:color w:val="000000"/>
+                <w:sz w:val="22"/>
+                <w:szCs w:val="22"/>
+              </w:rPr>
+            </w:pPr>
+            <w:r>
+              <w:rPr>
+                <w:noProof/>
+                <w:color w:val="000000"/>
+                <w:sz w:val="22"/>
+                <w:szCs w:val="22"/>
+              </w:rPr>
+              <w:drawing>
+                <wp:inline distT="0" distB="0" distL="0" distR="0" wp14:anchorId="3142BA72" wp14:editId="60D9F1DC">
+                  <wp:extent cx="252000" cy="252000"/>
+                  <wp:effectExtent l="0" t="0" r="0" b="0"/>
+                  <wp:docPr id="12" name="Graphic 12"/>
+                  <wp:cNvGraphicFramePr>
+                    <a:graphicFrameLocks xmlns:a="http://schemas.openxmlformats.org/drawingml/2006/main" noChangeAspect="1"/>
+                  </wp:cNvGraphicFramePr>
+                  <a:graphic xmlns:a="http://schemas.openxmlformats.org/drawingml/2006/main">
+                    <a:graphicData uri="http://schemas.openxmlformats.org/drawingml/2006/picture">
+                      <pic:pic xmlns:pic="http://schemas.openxmlformats.org/drawingml/2006/picture">
+                        <pic:nvPicPr>
+                          <pic:cNvPr id="12" name="Graphic 12"/>
+                          <pic:cNvPicPr/>
+                        </pic:nvPicPr>
+                        <pic:blipFill>
+                          <a:blip r:embed="rId12" cstate="print">
+                            <a:extLst>
+                              <a:ext uri="{28A0092B-C50C-407E-A947-70E740481C1C}">
+                                <a14:useLocalDpi xmlns:a14="http://schemas.microsoft.com/office/drawing/2010/main" val="0"/>
+                              </a:ext>
+                              <a:ext uri="{96DAC541-7B7A-43D3-8B79-37D633B846F1}">
+                                <asvg:svgBlip xmlns:asvg="http://schemas.microsoft.com/office/drawing/2016/SVG/main" r:embed="rId13"/>
+                              </a:ext>
+                            </a:extLst>
+                          </a:blip>
+                          <a:stretch>
+                            <a:fillRect/>
+                          </a:stretch>
+                        </pic:blipFill>
+                        <pic:spPr>
+                          <a:xfrm>
+                            <a:off x="0" y="0"/>
+                            <a:ext cx="252000" cy="252000"/>
+                          </a:xfrm>
+                          <a:prstGeom prst="rect">
+                            <a:avLst/>
+                          </a:prstGeom>
+                        </pic:spPr>
+                      </pic:pic>
+                    </a:graphicData>
+                  </a:graphic>
+                </wp:inline>
+              </w:drawing>
+            </w:r>
+          </w:p>
+          <w:p>
+            <w:pPr>
+              <w:jc w:val="center"/>
+              <w:rPr>
+                <w:color w:val="000000"/>
+                <w:sz w:val="22"/>
+                <w:szCs w:val="22"/>
+                <w:u w:val="single"/>
+              </w:rPr>
+            </w:pPr>
+            <w:hyperlink r:id="rId14" w:history="1">
+              <w:r>
+                <w:rPr>
+                  <w:b/>
+                  <w:smallCaps/>
+                  <w:color w:val="800000"/>
+                  <w:u w:val="single"/>
+                </w:rPr>
+                <w:t>wamidgett</w:t>
+              </w:r>
+              <w:r>
+                <w:rPr>
+                  <w:b/>
+                  <w:smallCaps/>
+                  <w:color w:val="800000"/>
+                  <w:u w:val="single"/>
+                </w:rPr>
+                <w:t>e</w:t>
+              </w:r>
+              <w:r>
+                <w:rPr>
+                  <w:b/>
+                  <w:smallCaps/>
+                  <w:color w:val="800000"/>
+                  <w:u w:val="single"/>
+                </w:rPr>
+                <w:t>@gmail.com</w:t>
+              </w:r>
+            </w:hyperlink>
+          </w:p>
+        </w:tc>
+      </w:tr>
+      <w:tr>
+        <w:trPr>
+          <w:trHeight w:val="715"/>
+        </w:trPr>
+        <w:tc>
+          <w:tcPr>
+            <w:tcW w:w="3516" w:type="dxa"/>
+          </w:tcPr>
+          <w:p>
+            <w:pPr>
+              <w:jc w:val="center"/>
+            </w:pPr>
+            <w:r>
+              <w:rPr>
+                <w:noProof/>
+              </w:rPr>
+              <w:drawing>
+                <wp:inline distT="0" distB="0" distL="0" distR="0" wp14:anchorId="1C9F7327" wp14:editId="19D70945">
+                  <wp:extent cx="244800" cy="252000"/>
+                  <wp:effectExtent l="0" t="0" r="3175" b="0"/>
+                  <wp:docPr id="9" name="Graphic 9"/>
+                  <wp:cNvGraphicFramePr>
+                    <a:graphicFrameLocks xmlns:a="http://schemas.openxmlformats.org/drawingml/2006/main" noChangeAspect="1"/>
+                  </wp:cNvGraphicFramePr>
+                  <a:graphic xmlns:a="http://schemas.openxmlformats.org/drawingml/2006/main">
+                    <a:graphicData uri="http://schemas.openxmlformats.org/drawingml/2006/picture">
+                      <pic:pic xmlns:pic="http://schemas.openxmlformats.org/drawingml/2006/picture">
+                        <pic:nvPicPr>
+                          <pic:cNvPr id="9" name="Graphic 9"/>
+                          <pic:cNvPicPr/>
+                        </pic:nvPicPr>
+                        <pic:blipFill>
+                          <a:blip r:embed="rId15" cstate="print">
+                            <a:extLst>
+                              <a:ext uri="{28A0092B-C50C-407E-A947-70E740481C1C}">
+                                <a14:useLocalDpi xmlns:a14="http://schemas.microsoft.com/office/drawing/2010/main" val="0"/>
+                              </a:ext>
+                              <a:ext uri="{96DAC541-7B7A-43D3-8B79-37D633B846F1}">
+                                <asvg:svgBlip xmlns:asvg="http://schemas.microsoft.com/office/drawing/2016/SVG/main" r:embed="rId16"/>
+                              </a:ext>
+                            </a:extLst>
+                          </a:blip>
+                          <a:stretch>
+                            <a:fillRect/>
+                          </a:stretch>
+                        </pic:blipFill>
+                        <pic:spPr>
+                          <a:xfrm>
+                            <a:off x="0" y="0"/>
+                            <a:ext cx="244800" cy="252000"/>
+                          </a:xfrm>
+                          <a:prstGeom prst="rect">
+                            <a:avLst/>
+                          </a:prstGeom>
+                        </pic:spPr>
+                      </pic:pic>
+                    </a:graphicData>
+                  </a:graphic>
+                </wp:inline>
+              </w:drawing>
+            </w:r>
+          </w:p>
+          <w:p>
+            <w:pPr>
+              <w:jc w:val="center"/>
+            </w:pPr>
+            <w:hyperlink r:id="rId17" w:history="1">
+              <w:r>
+                <w:rPr>
+                  <w:b/>
+                  <w:smallCaps/>
+                  <w:color w:val="800000"/>
+                  <w:u w:val="single"/>
+                </w:rPr>
+                <w:t>Gi</w:t>
+              </w:r>
+              <w:r>
+                <w:rPr>
+                  <w:b/>
+                  <w:smallCaps/>
+                  <w:color w:val="800000"/>
+                  <w:u w:val="single"/>
+                </w:rPr>
+                <w:t>tHu</w:t>
+              </w:r>
+              <w:r>
+                <w:rPr>
+                  <w:b/>
+                  <w:smallCaps/>
+                  <w:color w:val="800000"/>
+                  <w:u w:val="single"/>
+                </w:rPr>
+                <w:t>b</w:t>
+              </w:r>
+            </w:hyperlink>
+          </w:p>
+        </w:tc>
+        <w:tc>
+          <w:tcPr>
+            <w:tcW w:w="3517" w:type="dxa"/>
+          </w:tcPr>
+          <w:p>
+            <w:pPr>
+              <w:jc w:val="center"/>
+              <w:rPr>
+                <w:noProof/>
+              </w:rPr>
+            </w:pPr>
+            <w:r>
+              <w:rPr>
+                <w:noProof/>
+              </w:rPr>
+              <w:drawing>
+                <wp:inline distT="0" distB="0" distL="0" distR="0" wp14:anchorId="3471AD35" wp14:editId="622EE3D8">
+                  <wp:extent cx="219600" cy="252000"/>
+                  <wp:effectExtent l="0" t="0" r="9525" b="0"/>
+                  <wp:docPr id="13" name="Graphic 13"/>
+                  <wp:cNvGraphicFramePr>
+                    <a:graphicFrameLocks xmlns:a="http://schemas.openxmlformats.org/drawingml/2006/main" noChangeAspect="1"/>
+                  </wp:cNvGraphicFramePr>
+                  <a:graphic xmlns:a="http://schemas.openxmlformats.org/drawingml/2006/main">
+                    <a:graphicData uri="http://schemas.openxmlformats.org/drawingml/2006/picture">
+                      <pic:pic xmlns:pic="http://schemas.openxmlformats.org/drawingml/2006/picture">
+                        <pic:nvPicPr>
+                          <pic:cNvPr id="13" name="Graphic 13"/>
+                          <pic:cNvPicPr/>
+                        </pic:nvPicPr>
+                        <pic:blipFill>
+                          <a:blip r:embed="rId18" cstate="print">
+                            <a:extLst>
+                              <a:ext uri="{28A0092B-C50C-407E-A947-70E740481C1C}">
+                                <a14:useLocalDpi xmlns:a14="http://schemas.microsoft.com/office/drawing/2010/main" val="0"/>
+                              </a:ext>
+                              <a:ext uri="{96DAC541-7B7A-43D3-8B79-37D633B846F1}">
+                                <asvg:svgBlip xmlns:asvg="http://schemas.microsoft.com/office/drawing/2016/SVG/main" r:embed="rId19"/>
+                              </a:ext>
+                            </a:extLst>
+                          </a:blip>
+                          <a:stretch>
+                            <a:fillRect/>
+                          </a:stretch>
+                        </pic:blipFill>
+                        <pic:spPr>
+                          <a:xfrm>
+                            <a:off x="0" y="0"/>
+                            <a:ext cx="219600" cy="252000"/>
+                          </a:xfrm>
+                          <a:prstGeom prst="rect">
+                            <a:avLst/>
+                          </a:prstGeom>
+                        </pic:spPr>
+                      </pic:pic>
+                    </a:graphicData>
+                  </a:graphic>
+                </wp:inline>
+              </w:drawing>
+            </w:r>
+          </w:p>
+          <w:p>
+            <w:pPr>
+              <w:jc w:val="center"/>
+              <w:rPr>
+                <w:noProof/>
+                <w:sz w:val="22"/>
+                <w:szCs w:val="22"/>
+              </w:rPr>
+            </w:pPr>
+            <w:hyperlink r:id="rId20" w:history="1">
+              <w:r>
+                <w:rPr>
+                  <w:b/>
+                  <w:smallCaps/>
+                  <w:color w:val="800000"/>
+                  <w:u w:val="single"/>
+                </w:rPr>
+                <w:t>Lin</w:t>
+              </w:r>
+              <w:r>
+                <w:rPr>
+                  <w:b/>
+                  <w:smallCaps/>
+                  <w:color w:val="800000"/>
+                  <w:u w:val="single"/>
+                </w:rPr>
+                <w:t>k</w:t>
+              </w:r>
+              <w:r>
+                <w:rPr>
+                  <w:b/>
+                  <w:smallCaps/>
+                  <w:color w:val="800000"/>
+                  <w:u w:val="single"/>
+                </w:rPr>
+                <w:t>edIn</w:t>
+              </w:r>
+            </w:hyperlink>
+            <w:r>
+              <w:rPr>
+                <w:b/>
+                <w:smallCaps/>
+                <w:color w:val="800000"/>
+                <w:u w:val="single"/>
+              </w:rPr>
+              <w:t xml:space="preserve">  </w:t>
+            </w:r>
+            <w:r>
+              <w:rPr>
+                <w:b/>
+                <w:smallCaps/>
+                <w:color w:val="800000"/>
+              </w:rPr>
+              <w:t xml:space="preserve">  </w:t>
+            </w:r>
+          </w:p>
+        </w:tc>
+        <w:tc>
+          <w:tcPr>
+            <w:tcW w:w="3517" w:type="dxa"/>
+          </w:tcPr>
+          <w:p>
+            <w:pPr>
+              <w:jc w:val="center"/>
+              <w:rPr>
+                <w:noProof/>
+              </w:rPr>
+            </w:pPr>
+            <w:r>
+              <w:rPr>
+                <w:noProof/>
+              </w:rPr>
+              <w:drawing>
+                <wp:inline distT="0" distB="0" distL="0" distR="0" wp14:anchorId="1C9279AB" wp14:editId="113CE59E">
+                  <wp:extent cx="284400" cy="252000"/>
+                  <wp:effectExtent l="0" t="0" r="1905" b="0"/>
+                  <wp:docPr id="15" name="Graphic 15"/>
+                  <wp:cNvGraphicFramePr>
+                    <a:graphicFrameLocks xmlns:a="http://schemas.openxmlformats.org/drawingml/2006/main" noChangeAspect="1"/>
+                  </wp:cNvGraphicFramePr>
+                  <a:graphic xmlns:a="http://schemas.openxmlformats.org/drawingml/2006/main">
+                    <a:graphicData uri="http://schemas.openxmlformats.org/drawingml/2006/picture">
+                      <pic:pic xmlns:pic="http://schemas.openxmlformats.org/drawingml/2006/picture">
+                        <pic:nvPicPr>
+                          <pic:cNvPr id="15" name="Graphic 15"/>
+                          <pic:cNvPicPr/>
+                        </pic:nvPicPr>
+                        <pic:blipFill>
+                          <a:blip r:embed="rId21" cstate="print">
+                            <a:extLst>
+                              <a:ext uri="{28A0092B-C50C-407E-A947-70E740481C1C}">
+                                <a14:useLocalDpi xmlns:a14="http://schemas.microsoft.com/office/drawing/2010/main" val="0"/>
+                              </a:ext>
+                              <a:ext uri="{96DAC541-7B7A-43D3-8B79-37D633B846F1}">
+                                <asvg:svgBlip xmlns:asvg="http://schemas.microsoft.com/office/drawing/2016/SVG/main" r:embed="rId22"/>
+                              </a:ext>
+                            </a:extLst>
+                          </a:blip>
+                          <a:stretch>
+                            <a:fillRect/>
+                          </a:stretch>
+                        </pic:blipFill>
+                        <pic:spPr>
+                          <a:xfrm>
+                            <a:off x="0" y="0"/>
+                            <a:ext cx="284400" cy="252000"/>
+                          </a:xfrm>
+                          <a:prstGeom prst="rect">
+                            <a:avLst/>
+                          </a:prstGeom>
+                        </pic:spPr>
+                      </pic:pic>
+                    </a:graphicData>
+                  </a:graphic>
+                </wp:inline>
+              </w:drawing>
+            </w:r>
+          </w:p>
+          <w:p>
+            <w:pPr>
+              <w:jc w:val="center"/>
+            </w:pPr>
+            <w:hyperlink r:id="rId23" w:history="1">
+              <w:r>
+                <w:rPr>
+                  <w:b/>
+                  <w:smallCaps/>
+                  <w:color w:val="800000"/>
+                  <w:u w:val="single"/>
+                </w:rPr>
+                <w:t>Po</w:t>
+              </w:r>
+              <w:r>
+                <w:rPr>
+                  <w:b/>
+                  <w:smallCaps/>
+                  <w:color w:val="800000"/>
+                  <w:u w:val="single"/>
+                </w:rPr>
+                <w:t>r</w:t>
+              </w:r>
+              <w:r>
+                <w:rPr>
+                  <w:b/>
+                  <w:smallCaps/>
+                  <w:color w:val="800000"/>
+                  <w:u w:val="single"/>
+                </w:rPr>
+                <w:t>tfolio</w:t>
+              </w:r>
+            </w:hyperlink>
+          </w:p>
+        </w:tc>
+      </w:tr>
+    </w:tbl>
     <w:p>
       <w:pPr>
         <w:pBdr>
@@ -260,6 +774,8 @@
         <w:spacing w:before="240" w:after="120"/>
         <w:jc w:val="center"/>
         <w:rPr>
+          <w:b/>
+          <w:bCs/>
           <w:smallCaps/>
           <w:color w:val="000000"/>
         </w:rPr>
@@ -267,12 +783,41 @@
       <w:r>
         <w:rPr>
           <w:smallCaps/>
-          <w:color w:val="000000"/>
           <w:sz w:val="32"/>
           <w:szCs w:val="32"/>
           <w:highlight w:val="white"/>
         </w:rPr>
+        <w:tab/>
+      </w:r>
+      <w:r>
+        <w:rPr>
+          <w:smallCaps/>
+          <w:sz w:val="32"/>
+          <w:szCs w:val="32"/>
+          <w:highlight w:val="white"/>
+        </w:rPr>
+        <w:t xml:space="preserve"> </w:t>
+      </w:r>
+      <w:r>
+        <w:rPr>
+          <w:smallCaps/>
+          <w:sz w:val="32"/>
+          <w:szCs w:val="32"/>
+          <w:highlight w:val="white"/>
+        </w:rPr>
         <w:t>Professional Summary</w:t>
+      </w:r>
+      <w:r>
+        <w:rPr>
+          <w:b/>
+          <w:bCs/>
+          <w:smallCaps/>
+          <w:color w:val="000000"/>
+          <w:sz w:val="32"/>
+          <w:szCs w:val="32"/>
+          <w:highlight w:val="white"/>
+        </w:rPr>
+        <w:tab/>
       </w:r>
     </w:p>
     <w:p>
@@ -295,7 +840,7 @@
         <w:rPr>
           <w:color w:val="000000"/>
         </w:rPr>
-        <w:t xml:space="preserve">ull-stack developer with a background in civil engineering and project management. Experience developing scalable, data-driven </w:t>
+        <w:t xml:space="preserve">ull-stack developer with a background in engineering and project management. Experience developing scalable, data-driven </w:t>
       </w:r>
       <w:r>
         <w:t xml:space="preserve">web applications </w:t>
@@ -310,7 +855,13 @@
         <w:rPr>
           <w:color w:val="000000"/>
         </w:rPr>
-        <w:t xml:space="preserve"> JavaScript, React.js, Node</w:t>
+        <w:t xml:space="preserve"> JavaScript, </w:t>
+      </w:r>
+      <w:r>
+        <w:rPr>
+          <w:color w:val="000000"/>
+        </w:rPr>
+        <w:t>Node</w:t>
       </w:r>
       <w:r>
         <w:t>.js</w:t>
@@ -319,16 +870,46 @@
         <w:rPr>
           <w:color w:val="000000"/>
         </w:rPr>
-        <w:t>, PHP, CSS,</w:t>
-      </w:r>
-      <w:r>
-        <w:t xml:space="preserve"> and HTML,</w:t>
-      </w:r>
-      <w:r>
-        <w:rPr>
-          <w:color w:val="000000"/>
-        </w:rPr>
-        <w:t xml:space="preserve"> among other languages and frameworks. Passion for solving problems, combining aesthetics and functionality.</w:t>
+        <w:t>, PHP</w:t>
+      </w:r>
+      <w:r>
+        <w:t xml:space="preserve"> and </w:t>
+      </w:r>
+      <w:r>
+        <w:rPr>
+          <w:color w:val="000000"/>
+        </w:rPr>
+        <w:t xml:space="preserve">other languages and frameworks. Passion for </w:t>
+      </w:r>
+      <w:r>
+        <w:rPr>
+          <w:color w:val="000000"/>
+        </w:rPr>
+        <w:t>providing business solutions</w:t>
+      </w:r>
+      <w:r>
+        <w:rPr>
+          <w:color w:val="000000"/>
+        </w:rPr>
+        <w:t xml:space="preserve"> </w:t>
+      </w:r>
+      <w:r>
+        <w:rPr>
+          <w:color w:val="000000"/>
+        </w:rPr>
+        <w:t>with</w:t>
+      </w:r>
+      <w:r>
+        <w:rPr>
+          <w:color w:val="000000"/>
+        </w:rPr>
+        <w:t xml:space="preserve"> a combination of</w:t>
+      </w:r>
+      <w:r>
+        <w:rPr>
+          <w:color w:val="000000"/>
+        </w:rPr>
+        <w:t xml:space="preserve"> aesthetics and functionality.</w:t>
       </w:r>
     </w:p>
     <w:p>
@@ -348,7 +929,6 @@
         <w:jc w:val="center"/>
         <w:rPr>
           <w:smallCaps/>
-          <w:color w:val="000000"/>
           <w:sz w:val="32"/>
           <w:szCs w:val="32"/>
           <w:highlight w:val="white"/>
@@ -357,12 +937,20 @@
       <w:r>
         <w:rPr>
           <w:smallCaps/>
-          <w:color w:val="000000"/>
           <w:sz w:val="32"/>
           <w:szCs w:val="32"/>
           <w:highlight w:val="white"/>
         </w:rPr>
-        <w:t>Technical Skills</w:t>
+        <w:t>Technical</w:t>
+      </w:r>
+      <w:r>
+        <w:rPr>
+          <w:smallCaps/>
+          <w:sz w:val="32"/>
+          <w:szCs w:val="32"/>
+          <w:highlight w:val="white"/>
+        </w:rPr>
+        <w:t xml:space="preserve"> Skills</w:t>
       </w:r>
     </w:p>
     <w:tbl>
@@ -405,7 +993,10 @@
               </w:pBdr>
             </w:pPr>
             <w:r>
-              <w:t>CSS3 (LinkedIn Skill Badge - Top 5%)</w:t>
+              <w:t>CSS</w:t>
+            </w:r>
+            <w:r>
+              <w:t>/HTML</w:t>
             </w:r>
           </w:p>
           <w:p>
@@ -486,9 +1077,24 @@
             </w:pPr>
             <w:proofErr w:type="spellStart"/>
             <w:r>
-              <w:t>SuiteScript</w:t>
+              <w:t>SuiteCloud</w:t>
             </w:r>
             <w:proofErr w:type="spellEnd"/>
+            <w:r>
+              <w:t xml:space="preserve"> </w:t>
+            </w:r>
+            <w:r>
+              <w:t>development</w:t>
+            </w:r>
+            <w:r>
+              <w:t xml:space="preserve"> </w:t>
+            </w:r>
+            <w:r>
+              <w:t>framework</w:t>
+            </w:r>
+            <w:r>
+              <w:t xml:space="preserve"> (NetSuite)</w:t>
+            </w:r>
           </w:p>
           <w:p>
             <w:pPr>
@@ -505,43 +1111,7 @@
               </w:pBdr>
             </w:pPr>
             <w:r>
-              <w:t>Node.js (LinkedIn Skill Badge - Top 15%)</w:t>
-            </w:r>
-          </w:p>
-          <w:p>
-            <w:pPr>
-              <w:numPr>
-                <w:ilvl w:val="0"/>
-                <w:numId w:val="8"/>
-              </w:numPr>
-              <w:pBdr>
-                <w:top w:val="nil"/>
-                <w:left w:val="nil"/>
-                <w:bottom w:val="nil"/>
-                <w:right w:val="nil"/>
-                <w:between w:val="nil"/>
-              </w:pBdr>
-            </w:pPr>
-            <w:r>
-              <w:t>React.js</w:t>
-            </w:r>
-          </w:p>
-          <w:p>
-            <w:pPr>
-              <w:numPr>
-                <w:ilvl w:val="0"/>
-                <w:numId w:val="8"/>
-              </w:numPr>
-              <w:pBdr>
-                <w:top w:val="nil"/>
-                <w:left w:val="nil"/>
-                <w:bottom w:val="nil"/>
-                <w:right w:val="nil"/>
-                <w:between w:val="nil"/>
-              </w:pBdr>
-            </w:pPr>
-            <w:r>
-              <w:t>PHP (LinkedIn Skill Badge - Top 15%)</w:t>
+              <w:t>Node.js</w:t>
             </w:r>
           </w:p>
         </w:tc>
@@ -573,7 +1143,7 @@
               </w:pBdr>
             </w:pPr>
             <w:r>
-              <w:t>Laravel</w:t>
+              <w:t>React.js</w:t>
             </w:r>
           </w:p>
           <w:p>
@@ -591,7 +1161,7 @@
               </w:pBdr>
             </w:pPr>
             <w:r>
-              <w:t>WordPress</w:t>
+              <w:t>PHP</w:t>
             </w:r>
           </w:p>
           <w:p>
@@ -609,7 +1179,7 @@
               </w:pBdr>
             </w:pPr>
             <w:r>
-              <w:t>MySQL (LinkedIn Skill Badge - Top 15%)</w:t>
+              <w:t>WordPress</w:t>
             </w:r>
           </w:p>
           <w:p>
@@ -627,7 +1197,7 @@
               </w:pBdr>
             </w:pPr>
             <w:r>
-              <w:t>NoSQL (MongoDB)</w:t>
+              <w:t>MySQL</w:t>
             </w:r>
           </w:p>
           <w:p>
@@ -725,80 +1295,125 @@
         <w:t>Work Experience</w:t>
       </w:r>
     </w:p>
-    <w:p>
-      <w:pPr>
-        <w:pBdr>
-          <w:top w:val="nil"/>
-          <w:left w:val="nil"/>
-          <w:bottom w:val="nil"/>
-          <w:right w:val="nil"/>
-          <w:between w:val="nil"/>
-        </w:pBdr>
-        <w:tabs>
-          <w:tab w:val="left" w:pos="4718"/>
-          <w:tab w:val="left" w:pos="10560"/>
-        </w:tabs>
-        <w:rPr>
-          <w:color w:val="000000"/>
-        </w:rPr>
-      </w:pPr>
-      <w:r>
-        <w:rPr>
-          <w:b/>
-          <w:color w:val="000000"/>
-        </w:rPr>
-        <w:t>Full-Stack Developer</w:t>
-      </w:r>
-      <w:r>
-        <w:rPr>
-          <w:color w:val="000000"/>
-        </w:rPr>
-        <w:t xml:space="preserve">, </w:t>
-      </w:r>
-      <w:r>
-        <w:t xml:space="preserve">February 14, </w:t>
-      </w:r>
-      <w:proofErr w:type="gramStart"/>
-      <w:r>
-        <w:t>2022</w:t>
-      </w:r>
-      <w:proofErr w:type="gramEnd"/>
-      <w:r>
-        <w:t xml:space="preserve"> to Present</w:t>
-      </w:r>
-    </w:p>
-    <w:p>
-      <w:pPr>
-        <w:pBdr>
-          <w:top w:val="nil"/>
-          <w:left w:val="nil"/>
-          <w:bottom w:val="nil"/>
-          <w:right w:val="nil"/>
-          <w:between w:val="nil"/>
-        </w:pBdr>
-        <w:spacing w:after="120"/>
-        <w:rPr>
-          <w:b/>
-          <w:color w:val="000000"/>
-        </w:rPr>
-      </w:pPr>
-      <w:proofErr w:type="spellStart"/>
-      <w:r>
-        <w:rPr>
-          <w:b/>
-          <w:color w:val="000000"/>
-        </w:rPr>
-        <w:t>Pliteq</w:t>
-      </w:r>
-      <w:proofErr w:type="spellEnd"/>
-      <w:r>
-        <w:rPr>
-          <w:b/>
-          <w:color w:val="000000"/>
-        </w:rPr>
-        <w:t xml:space="preserve"> Inc. </w:t>
-      </w:r>
-    </w:p>
+    <w:tbl>
+      <w:tblPr>
+        <w:tblStyle w:val="TableGrid"/>
+        <w:tblW w:w="0" w:type="auto"/>
+        <w:tblLook w:val="04A0" w:firstRow="1" w:lastRow="0" w:firstColumn="1" w:lastColumn="0" w:noHBand="0" w:noVBand="1"/>
+      </w:tblPr>
+      <w:tblGrid>
+        <w:gridCol w:w="4957"/>
+        <w:gridCol w:w="2076"/>
+        <w:gridCol w:w="3517"/>
+      </w:tblGrid>
+      <w:tr>
+        <w:tc>
+          <w:tcPr>
+            <w:tcW w:w="4957" w:type="dxa"/>
+            <w:tcBorders>
+              <w:top w:val="nil"/>
+              <w:left w:val="nil"/>
+              <w:bottom w:val="nil"/>
+              <w:right w:val="nil"/>
+            </w:tcBorders>
+          </w:tcPr>
+          <w:p>
+            <w:pPr>
+              <w:spacing w:after="120"/>
+              <w:jc w:val="both"/>
+              <w:rPr>
+                <w:b/>
+                <w:color w:val="000000"/>
+              </w:rPr>
+            </w:pPr>
+            <w:r>
+              <w:rPr>
+                <w:b/>
+                <w:color w:val="000000"/>
+              </w:rPr>
+              <w:t>Full-Stack Developer</w:t>
+            </w:r>
+            <w:r>
+              <w:rPr>
+                <w:color w:val="000000"/>
+              </w:rPr>
+              <w:t xml:space="preserve">, </w:t>
+            </w:r>
+            <w:proofErr w:type="spellStart"/>
+            <w:r>
+              <w:rPr>
+                <w:b/>
+                <w:color w:val="000000"/>
+              </w:rPr>
+              <w:t>Pliteq</w:t>
+            </w:r>
+            <w:proofErr w:type="spellEnd"/>
+            <w:r>
+              <w:rPr>
+                <w:b/>
+                <w:color w:val="000000"/>
+              </w:rPr>
+              <w:t xml:space="preserve"> Inc.</w:t>
+            </w:r>
+          </w:p>
+        </w:tc>
+        <w:tc>
+          <w:tcPr>
+            <w:tcW w:w="2076" w:type="dxa"/>
+            <w:tcBorders>
+              <w:top w:val="nil"/>
+              <w:left w:val="nil"/>
+              <w:bottom w:val="nil"/>
+              <w:right w:val="nil"/>
+            </w:tcBorders>
+          </w:tcPr>
+          <w:p>
+            <w:pPr>
+              <w:spacing w:after="120"/>
+              <w:rPr>
+                <w:b/>
+                <w:color w:val="000000"/>
+              </w:rPr>
+            </w:pPr>
+          </w:p>
+        </w:tc>
+        <w:tc>
+          <w:tcPr>
+            <w:tcW w:w="3517" w:type="dxa"/>
+            <w:tcBorders>
+              <w:top w:val="nil"/>
+              <w:left w:val="nil"/>
+              <w:bottom w:val="nil"/>
+              <w:right w:val="nil"/>
+            </w:tcBorders>
+          </w:tcPr>
+          <w:p>
+            <w:pPr>
+              <w:pBdr>
+                <w:top w:val="nil"/>
+                <w:left w:val="nil"/>
+                <w:bottom w:val="nil"/>
+                <w:right w:val="nil"/>
+                <w:between w:val="nil"/>
+              </w:pBdr>
+              <w:spacing w:after="120"/>
+              <w:jc w:val="right"/>
+            </w:pPr>
+            <w:r>
+              <w:t xml:space="preserve">February 14, </w:t>
+            </w:r>
+            <w:proofErr w:type="gramStart"/>
+            <w:r>
+              <w:t>2022</w:t>
+            </w:r>
+            <w:proofErr w:type="gramEnd"/>
+            <w:r>
+              <w:t xml:space="preserve"> to Present</w:t>
+            </w:r>
+          </w:p>
+        </w:tc>
+      </w:tr>
+    </w:tbl>
     <w:p>
       <w:pPr>
         <w:numPr>
@@ -812,28 +1427,17 @@
           <w:right w:val="nil"/>
           <w:between w:val="nil"/>
         </w:pBdr>
-        <w:ind w:left="460" w:hanging="210"/>
-        <w:rPr>
-          <w:color w:val="000000"/>
-        </w:rPr>
-      </w:pPr>
-      <w:r>
-        <w:rPr>
-          <w:color w:val="000000"/>
-        </w:rPr>
-        <w:t>Deployment</w:t>
-      </w:r>
-      <w:r>
-        <w:rPr>
-          <w:color w:val="000000"/>
-        </w:rPr>
-        <w:t xml:space="preserve"> of all company web applications through AWS</w:t>
-      </w:r>
-      <w:r>
-        <w:rPr>
-          <w:color w:val="000000"/>
-        </w:rPr>
-        <w:t xml:space="preserve"> using Nginx</w:t>
+        <w:spacing w:after="60"/>
+        <w:ind w:left="510" w:hanging="340"/>
+        <w:rPr>
+          <w:color w:val="000000"/>
+        </w:rPr>
+      </w:pPr>
+      <w:r>
+        <w:rPr>
+          <w:color w:val="000000"/>
+        </w:rPr>
+        <w:t>Design, development, and deployment of all company web applications</w:t>
       </w:r>
     </w:p>
     <w:p>
@@ -849,7 +1453,8 @@
           <w:right w:val="nil"/>
           <w:between w:val="nil"/>
         </w:pBdr>
-        <w:ind w:left="460" w:hanging="210"/>
+        <w:spacing w:after="60"/>
+        <w:ind w:left="510" w:hanging="340"/>
         <w:rPr>
           <w:color w:val="000000"/>
         </w:rPr>
@@ -886,94 +1491,17 @@
           <w:right w:val="nil"/>
           <w:between w:val="nil"/>
         </w:pBdr>
-        <w:ind w:left="460" w:hanging="210"/>
-        <w:rPr>
-          <w:color w:val="000000"/>
-        </w:rPr>
-      </w:pPr>
-      <w:r>
-        <w:rPr>
-          <w:color w:val="000000"/>
-        </w:rPr>
-        <w:t>Design and develop</w:t>
-      </w:r>
-      <w:r>
-        <w:rPr>
-          <w:color w:val="000000"/>
-        </w:rPr>
-        <w:t xml:space="preserve"> </w:t>
-      </w:r>
-      <w:r>
-        <w:rPr>
-          <w:color w:val="000000"/>
-        </w:rPr>
-        <w:t>internal full-stack</w:t>
-      </w:r>
-      <w:r>
-        <w:rPr>
-          <w:color w:val="000000"/>
-        </w:rPr>
-        <w:t xml:space="preserve"> </w:t>
-      </w:r>
-      <w:r>
-        <w:rPr>
-          <w:color w:val="000000"/>
-        </w:rPr>
-        <w:t>JavaScript</w:t>
-      </w:r>
-      <w:r>
-        <w:rPr>
-          <w:color w:val="000000"/>
-        </w:rPr>
-        <w:t xml:space="preserve"> </w:t>
-      </w:r>
-      <w:r>
-        <w:rPr>
-          <w:color w:val="000000"/>
-        </w:rPr>
-        <w:t>applications</w:t>
-      </w:r>
-      <w:r>
-        <w:rPr>
-          <w:color w:val="000000"/>
-        </w:rPr>
-        <w:t xml:space="preserve"> </w:t>
-      </w:r>
-      <w:r>
-        <w:rPr>
-          <w:color w:val="000000"/>
-        </w:rPr>
-        <w:t xml:space="preserve">in </w:t>
-      </w:r>
-      <w:r>
-        <w:rPr>
-          <w:color w:val="000000"/>
-        </w:rPr>
-        <w:t xml:space="preserve">Vue and/or React and Node.js </w:t>
-      </w:r>
-      <w:r>
-        <w:rPr>
-          <w:color w:val="000000"/>
-        </w:rPr>
-        <w:t>such as information dashboards</w:t>
-      </w:r>
-      <w:r>
-        <w:rPr>
-          <w:color w:val="000000"/>
-        </w:rPr>
-        <w:t xml:space="preserve">, </w:t>
-      </w:r>
-      <w:r>
-        <w:rPr>
-          <w:color w:val="000000"/>
-        </w:rPr>
-        <w:t>label printing applications</w:t>
-      </w:r>
-      <w:r>
-        <w:rPr>
-          <w:color w:val="000000"/>
-        </w:rPr>
-        <w:t>, and various tools for production operators</w:t>
+        <w:spacing w:after="60"/>
+        <w:ind w:left="510" w:hanging="340"/>
+        <w:rPr>
+          <w:color w:val="000000"/>
+        </w:rPr>
+      </w:pPr>
+      <w:r>
+        <w:rPr>
+          <w:color w:val="000000"/>
+        </w:rPr>
+        <w:t>Design and develop internal full-stack JavaScript applications in Vue and/or React and Node.js</w:t>
       </w:r>
     </w:p>
     <w:p>
@@ -989,16 +1517,17 @@
           <w:right w:val="nil"/>
           <w:between w:val="nil"/>
         </w:pBdr>
-        <w:ind w:left="460" w:hanging="210"/>
-        <w:rPr>
-          <w:color w:val="000000"/>
-        </w:rPr>
-      </w:pPr>
-      <w:r>
-        <w:rPr>
-          <w:color w:val="000000"/>
-        </w:rPr>
-        <w:t xml:space="preserve">Develop client-side and server-side </w:t>
+        <w:spacing w:after="60"/>
+        <w:ind w:left="510" w:hanging="340"/>
+        <w:rPr>
+          <w:color w:val="000000"/>
+        </w:rPr>
+      </w:pPr>
+      <w:r>
+        <w:rPr>
+          <w:color w:val="000000"/>
+        </w:rPr>
+        <w:t xml:space="preserve">Develop client and server side </w:t>
       </w:r>
       <w:proofErr w:type="spellStart"/>
       <w:r>
@@ -1012,7 +1541,7 @@
         <w:rPr>
           <w:color w:val="000000"/>
         </w:rPr>
-        <w:t xml:space="preserve"> to automate company-specific processes in </w:t>
+        <w:t xml:space="preserve"> to automate company processes in </w:t>
       </w:r>
       <w:proofErr w:type="spellStart"/>
       <w:r>
@@ -1036,16 +1565,17 @@
           <w:right w:val="nil"/>
           <w:between w:val="nil"/>
         </w:pBdr>
-        <w:ind w:left="460" w:hanging="210"/>
-        <w:rPr>
-          <w:color w:val="000000"/>
-        </w:rPr>
-      </w:pPr>
-      <w:r>
-        <w:rPr>
-          <w:color w:val="000000"/>
-        </w:rPr>
-        <w:t>Integration JavaScript applications with NetSuite using Token-Based-Authentication</w:t>
+        <w:spacing w:after="60"/>
+        <w:ind w:left="510" w:hanging="340"/>
+        <w:rPr>
+          <w:color w:val="000000"/>
+        </w:rPr>
+      </w:pPr>
+      <w:r>
+        <w:rPr>
+          <w:color w:val="000000"/>
+        </w:rPr>
+        <w:t>Integration of JavaScript applications with NetSuite to build internal custom tools for company employees</w:t>
       </w:r>
     </w:p>
     <w:p>
@@ -1061,7 +1591,8 @@
           <w:right w:val="nil"/>
           <w:between w:val="nil"/>
         </w:pBdr>
-        <w:ind w:left="460" w:hanging="210"/>
+        <w:spacing w:after="60"/>
+        <w:ind w:left="510" w:hanging="340"/>
         <w:rPr>
           <w:color w:val="000000"/>
         </w:rPr>
@@ -1099,6 +1630,124 @@
         <w:t xml:space="preserve"> mapping data between XML and EDI</w:t>
       </w:r>
     </w:p>
+    <w:p>
+      <w:pPr>
+        <w:pBdr>
+          <w:top w:val="nil"/>
+          <w:left w:val="nil"/>
+          <w:bottom w:val="nil"/>
+          <w:right w:val="nil"/>
+          <w:between w:val="nil"/>
+        </w:pBdr>
+        <w:spacing w:after="120"/>
+        <w:rPr>
+          <w:b/>
+          <w:color w:val="000000"/>
+        </w:rPr>
+      </w:pPr>
+    </w:p>
+    <w:tbl>
+      <w:tblPr>
+        <w:tblStyle w:val="TableGrid"/>
+        <w:tblW w:w="0" w:type="auto"/>
+        <w:tblBorders>
+          <w:top w:val="none" w:sz="0" w:space="0" w:color="auto"/>
+          <w:left w:val="none" w:sz="0" w:space="0" w:color="auto"/>
+          <w:bottom w:val="none" w:sz="0" w:space="0" w:color="auto"/>
+          <w:right w:val="none" w:sz="0" w:space="0" w:color="auto"/>
+          <w:insideH w:val="none" w:sz="0" w:space="0" w:color="auto"/>
+          <w:insideV w:val="none" w:sz="0" w:space="0" w:color="auto"/>
+        </w:tblBorders>
+        <w:tblLook w:val="04A0" w:firstRow="1" w:lastRow="0" w:firstColumn="1" w:lastColumn="0" w:noHBand="0" w:noVBand="1"/>
+      </w:tblPr>
+      <w:tblGrid>
+        <w:gridCol w:w="5382"/>
+        <w:gridCol w:w="283"/>
+        <w:gridCol w:w="4885"/>
+      </w:tblGrid>
+      <w:tr>
+        <w:tc>
+          <w:tcPr>
+            <w:tcW w:w="5382" w:type="dxa"/>
+          </w:tcPr>
+          <w:p>
+            <w:pPr>
+              <w:spacing w:after="120"/>
+              <w:rPr>
+                <w:b/>
+                <w:color w:val="000000"/>
+              </w:rPr>
+            </w:pPr>
+            <w:r>
+              <w:rPr>
+                <w:b/>
+                <w:color w:val="000000"/>
+              </w:rPr>
+              <w:t>Full-Stack JavaScript Developer Intern</w:t>
+            </w:r>
+            <w:r>
+              <w:rPr>
+                <w:b/>
+                <w:color w:val="000000"/>
+              </w:rPr>
+              <w:t xml:space="preserve">, </w:t>
+            </w:r>
+            <w:proofErr w:type="spellStart"/>
+            <w:r>
+              <w:rPr>
+                <w:b/>
+                <w:color w:val="000000"/>
+              </w:rPr>
+              <w:t>Bird&amp;Be</w:t>
+            </w:r>
+            <w:proofErr w:type="spellEnd"/>
+          </w:p>
+        </w:tc>
+        <w:tc>
+          <w:tcPr>
+            <w:tcW w:w="283" w:type="dxa"/>
+          </w:tcPr>
+          <w:p>
+            <w:pPr>
+              <w:spacing w:after="120"/>
+              <w:rPr>
+                <w:b/>
+                <w:color w:val="000000"/>
+              </w:rPr>
+            </w:pPr>
+          </w:p>
+        </w:tc>
+        <w:tc>
+          <w:tcPr>
+            <w:tcW w:w="4885" w:type="dxa"/>
+          </w:tcPr>
+          <w:p>
+            <w:pPr>
+              <w:pBdr>
+                <w:top w:val="nil"/>
+                <w:left w:val="nil"/>
+                <w:bottom w:val="nil"/>
+                <w:right w:val="nil"/>
+                <w:between w:val="nil"/>
+              </w:pBdr>
+              <w:spacing w:after="120"/>
+              <w:jc w:val="right"/>
+            </w:pPr>
+            <w:r>
+              <w:t xml:space="preserve">October 4, </w:t>
+            </w:r>
+            <w:proofErr w:type="gramStart"/>
+            <w:r>
+              <w:t>2021</w:t>
+            </w:r>
+            <w:proofErr w:type="gramEnd"/>
+            <w:r>
+              <w:t xml:space="preserve"> to December 23, 2021</w:t>
+            </w:r>
+          </w:p>
+        </w:tc>
+      </w:tr>
+    </w:tbl>
     <w:p>
       <w:pPr>
         <w:numPr>
@@ -1112,125 +1761,30 @@
           <w:right w:val="nil"/>
           <w:between w:val="nil"/>
         </w:pBdr>
-        <w:ind w:left="460" w:hanging="210"/>
-        <w:rPr>
-          <w:color w:val="000000"/>
-        </w:rPr>
-      </w:pPr>
-      <w:r>
-        <w:rPr>
-          <w:color w:val="000000"/>
-        </w:rPr>
-        <w:t>Manage company WordPress Multi-site, currently adding additional domain for Mainland China</w:t>
-      </w:r>
-    </w:p>
-    <w:p>
-      <w:pPr>
-        <w:pBdr>
-          <w:top w:val="nil"/>
-          <w:left w:val="nil"/>
-          <w:bottom w:val="nil"/>
-          <w:right w:val="nil"/>
-          <w:between w:val="nil"/>
-        </w:pBdr>
-        <w:ind w:left="460"/>
-        <w:rPr>
-          <w:color w:val="000000"/>
-        </w:rPr>
-      </w:pPr>
-    </w:p>
-    <w:p>
-      <w:pPr>
-        <w:pBdr>
-          <w:top w:val="nil"/>
-          <w:left w:val="nil"/>
-          <w:bottom w:val="nil"/>
-          <w:right w:val="nil"/>
-          <w:between w:val="nil"/>
-        </w:pBdr>
-        <w:tabs>
-          <w:tab w:val="left" w:pos="4718"/>
-          <w:tab w:val="left" w:pos="10560"/>
-        </w:tabs>
-        <w:rPr>
-          <w:color w:val="000000"/>
-        </w:rPr>
-      </w:pPr>
-      <w:r>
-        <w:rPr>
-          <w:b/>
-          <w:color w:val="000000"/>
-        </w:rPr>
-        <w:t>Full-Stack JavaScript Developer Intern</w:t>
-      </w:r>
-      <w:r>
-        <w:rPr>
-          <w:color w:val="000000"/>
-        </w:rPr>
-        <w:t xml:space="preserve">, </w:t>
-      </w:r>
-      <w:r>
-        <w:t xml:space="preserve">October 4, </w:t>
-      </w:r>
+        <w:spacing w:after="60"/>
+        <w:ind w:left="510" w:hanging="340"/>
+        <w:rPr>
+          <w:color w:val="000000"/>
+        </w:rPr>
+      </w:pPr>
       <w:proofErr w:type="gramStart"/>
       <w:r>
-        <w:t>2021</w:t>
+        <w:rPr>
+          <w:color w:val="000000"/>
+        </w:rPr>
+        <w:t>Worked under</w:t>
       </w:r>
       <w:proofErr w:type="gramEnd"/>
       <w:r>
-        <w:t xml:space="preserve"> to December 23, 2021</w:t>
-      </w:r>
-    </w:p>
-    <w:p>
-      <w:pPr>
-        <w:pBdr>
-          <w:top w:val="nil"/>
-          <w:left w:val="nil"/>
-          <w:bottom w:val="nil"/>
-          <w:right w:val="nil"/>
-          <w:between w:val="nil"/>
-        </w:pBdr>
-        <w:spacing w:after="120"/>
-        <w:rPr>
-          <w:b/>
-          <w:color w:val="000000"/>
-        </w:rPr>
-      </w:pPr>
-      <w:proofErr w:type="spellStart"/>
-      <w:r>
-        <w:rPr>
-          <w:b/>
-          <w:color w:val="000000"/>
-        </w:rPr>
-        <w:t>Bird&amp;Be</w:t>
-      </w:r>
-      <w:proofErr w:type="spellEnd"/>
-    </w:p>
-    <w:p>
-      <w:pPr>
-        <w:numPr>
-          <w:ilvl w:val="0"/>
-          <w:numId w:val="5"/>
-        </w:numPr>
-        <w:pBdr>
-          <w:top w:val="nil"/>
-          <w:left w:val="nil"/>
-          <w:bottom w:val="nil"/>
-          <w:right w:val="nil"/>
-          <w:between w:val="nil"/>
-        </w:pBdr>
-        <w:ind w:left="460" w:hanging="210"/>
-        <w:rPr>
-          <w:color w:val="000000"/>
-        </w:rPr>
-      </w:pPr>
-      <w:r>
-        <w:rPr>
-          <w:color w:val="000000"/>
-        </w:rPr>
-        <w:t xml:space="preserve">Worked under Senior Developer to build new </w:t>
-      </w:r>
-      <w:r>
+        <w:rPr>
+          <w:color w:val="000000"/>
+        </w:rPr>
+        <w:t xml:space="preserve"> Senior Developer to build new </w:t>
+      </w:r>
+      <w:r>
+        <w:rPr>
+          <w:color w:val="000000"/>
+        </w:rPr>
         <w:t xml:space="preserve">features </w:t>
       </w:r>
       <w:r>
@@ -1240,6 +1794,9 @@
         <w:t xml:space="preserve">and modify existing </w:t>
       </w:r>
       <w:r>
+        <w:rPr>
+          <w:color w:val="000000"/>
+        </w:rPr>
         <w:t xml:space="preserve">ones </w:t>
       </w:r>
       <w:r>
@@ -1247,36 +1804,6 @@
           <w:color w:val="000000"/>
         </w:rPr>
         <w:t xml:space="preserve">for company website </w:t>
-      </w:r>
-    </w:p>
-    <w:p>
-      <w:pPr>
-        <w:numPr>
-          <w:ilvl w:val="0"/>
-          <w:numId w:val="4"/>
-        </w:numPr>
-        <w:ind w:left="460" w:hanging="210"/>
-        <w:rPr>
-          <w:color w:val="000000"/>
-        </w:rPr>
-      </w:pPr>
-      <w:r>
-        <w:t>D</w:t>
-      </w:r>
-      <w:r>
-        <w:rPr>
-          <w:color w:val="000000"/>
-        </w:rPr>
-        <w:t>evelop</w:t>
-      </w:r>
-      <w:r>
-        <w:t xml:space="preserve">ed </w:t>
-      </w:r>
-      <w:r>
-        <w:rPr>
-          <w:color w:val="000000"/>
-        </w:rPr>
-        <w:t>the new product recommendations webpage from start to finish using React.js functional components, and API methods within Next.js framework</w:t>
       </w:r>
     </w:p>
     <w:p>
@@ -1292,30 +1819,35 @@
           <w:right w:val="nil"/>
           <w:between w:val="nil"/>
         </w:pBdr>
-        <w:ind w:left="460" w:hanging="210"/>
-        <w:rPr>
-          <w:color w:val="000000"/>
-        </w:rPr>
-      </w:pPr>
-      <w:r>
-        <w:rPr>
-          <w:color w:val="000000"/>
-        </w:rPr>
-        <w:t xml:space="preserve">Implemented Swiper and </w:t>
-      </w:r>
-      <w:proofErr w:type="spellStart"/>
-      <w:r>
-        <w:rPr>
-          <w:color w:val="000000"/>
-        </w:rPr>
-        <w:t>PhotoSwipe</w:t>
-      </w:r>
-      <w:proofErr w:type="spellEnd"/>
-      <w:r>
-        <w:rPr>
-          <w:color w:val="000000"/>
-        </w:rPr>
-        <w:t xml:space="preserve"> APIs to create carousels and modal image galleries for products </w:t>
+        <w:spacing w:after="60"/>
+        <w:ind w:left="510" w:hanging="340"/>
+        <w:rPr>
+          <w:color w:val="000000"/>
+        </w:rPr>
+      </w:pPr>
+      <w:r>
+        <w:rPr>
+          <w:color w:val="000000"/>
+        </w:rPr>
+        <w:t>D</w:t>
+      </w:r>
+      <w:r>
+        <w:rPr>
+          <w:color w:val="000000"/>
+        </w:rPr>
+        <w:t>evelop</w:t>
+      </w:r>
+      <w:r>
+        <w:rPr>
+          <w:color w:val="000000"/>
+        </w:rPr>
+        <w:t xml:space="preserve">ed </w:t>
+      </w:r>
+      <w:r>
+        <w:rPr>
+          <w:color w:val="000000"/>
+        </w:rPr>
+        <w:t>the new product recommendations webpage from start to finish using React.js functional components, and API methods within Next.js framework</w:t>
       </w:r>
     </w:p>
     <w:p>
@@ -1331,16 +1863,31 @@
           <w:right w:val="nil"/>
           <w:between w:val="nil"/>
         </w:pBdr>
-        <w:ind w:left="460" w:hanging="210"/>
-        <w:rPr>
-          <w:color w:val="000000"/>
-        </w:rPr>
-      </w:pPr>
-      <w:r>
-        <w:rPr>
-          <w:color w:val="000000"/>
-        </w:rPr>
-        <w:t>Developed API methods for fetching data from BigCommerce endpoints</w:t>
+        <w:spacing w:after="60"/>
+        <w:ind w:left="510" w:hanging="340"/>
+        <w:rPr>
+          <w:color w:val="000000"/>
+        </w:rPr>
+      </w:pPr>
+      <w:r>
+        <w:rPr>
+          <w:color w:val="000000"/>
+        </w:rPr>
+        <w:t xml:space="preserve">Implemented Swiper and </w:t>
+      </w:r>
+      <w:proofErr w:type="spellStart"/>
+      <w:r>
+        <w:rPr>
+          <w:color w:val="000000"/>
+        </w:rPr>
+        <w:t>PhotoSwipe</w:t>
+      </w:r>
+      <w:proofErr w:type="spellEnd"/>
+      <w:r>
+        <w:rPr>
+          <w:color w:val="000000"/>
+        </w:rPr>
+        <w:t xml:space="preserve"> APIs to create carousels and modal image galleries for products </w:t>
       </w:r>
     </w:p>
     <w:p>
@@ -1356,16 +1903,17 @@
           <w:right w:val="nil"/>
           <w:between w:val="nil"/>
         </w:pBdr>
-        <w:ind w:left="460" w:hanging="210"/>
-        <w:rPr>
-          <w:color w:val="000000"/>
-        </w:rPr>
-      </w:pPr>
-      <w:r>
-        <w:rPr>
-          <w:color w:val="000000"/>
-        </w:rPr>
-        <w:t>Optimized page load times by looking for opportunities to send HTTP requests in parallel</w:t>
+        <w:spacing w:after="60"/>
+        <w:ind w:left="510" w:hanging="340"/>
+        <w:rPr>
+          <w:color w:val="000000"/>
+        </w:rPr>
+      </w:pPr>
+      <w:r>
+        <w:rPr>
+          <w:color w:val="000000"/>
+        </w:rPr>
+        <w:t>Developed API methods for fetching data from BigCommerce endpoints</w:t>
       </w:r>
     </w:p>
     <w:p>
@@ -1381,16 +1929,17 @@
           <w:right w:val="nil"/>
           <w:between w:val="nil"/>
         </w:pBdr>
-        <w:ind w:left="460" w:hanging="210"/>
-        <w:rPr>
-          <w:color w:val="000000"/>
-        </w:rPr>
-      </w:pPr>
-      <w:r>
-        <w:rPr>
-          <w:color w:val="000000"/>
-        </w:rPr>
-        <w:t>Used skills in Sass to minimize CSS code and reduce number of media queries</w:t>
+        <w:spacing w:after="60"/>
+        <w:ind w:left="510" w:hanging="340"/>
+        <w:rPr>
+          <w:color w:val="000000"/>
+        </w:rPr>
+      </w:pPr>
+      <w:r>
+        <w:rPr>
+          <w:color w:val="000000"/>
+        </w:rPr>
+        <w:t>Optimized page load times by looking for opportunities to send HTTP requests in parallel</w:t>
       </w:r>
     </w:p>
     <w:p>
@@ -1406,25 +1955,17 @@
           <w:right w:val="nil"/>
           <w:between w:val="nil"/>
         </w:pBdr>
-        <w:ind w:left="460" w:hanging="210"/>
-        <w:rPr>
-          <w:color w:val="000000"/>
-        </w:rPr>
-      </w:pPr>
-      <w:r>
-        <w:rPr>
-          <w:color w:val="000000"/>
-        </w:rPr>
-        <w:t xml:space="preserve">Reproduced mockups </w:t>
-      </w:r>
-      <w:r>
-        <w:t>from the design</w:t>
-      </w:r>
-      <w:r>
-        <w:rPr>
-          <w:color w:val="000000"/>
-        </w:rPr>
-        <w:t xml:space="preserve"> team using skills in CSS grid, flexbox, animations, etc.</w:t>
+        <w:spacing w:after="60"/>
+        <w:ind w:left="510" w:hanging="340"/>
+        <w:rPr>
+          <w:color w:val="000000"/>
+        </w:rPr>
+      </w:pPr>
+      <w:r>
+        <w:rPr>
+          <w:color w:val="000000"/>
+        </w:rPr>
+        <w:t>Used skills in Sass to minimize CSS code and reduce number of media queries</w:t>
       </w:r>
     </w:p>
     <w:p>
@@ -1440,140 +1981,39 @@
           <w:right w:val="nil"/>
           <w:between w:val="nil"/>
         </w:pBdr>
-        <w:ind w:left="460" w:hanging="210"/>
-        <w:rPr>
-          <w:color w:val="000000"/>
-        </w:rPr>
-      </w:pPr>
-      <w:r>
-        <w:t xml:space="preserve">Collaborated with designer to achieve best </w:t>
+        <w:spacing w:after="60"/>
+        <w:ind w:left="510" w:hanging="340"/>
+        <w:rPr>
+          <w:color w:val="000000"/>
+        </w:rPr>
+      </w:pPr>
+      <w:r>
+        <w:rPr>
+          <w:color w:val="000000"/>
+        </w:rPr>
+        <w:lastRenderedPageBreak/>
+        <w:t xml:space="preserve">Reproduced mockups </w:t>
+      </w:r>
+      <w:r>
+        <w:rPr>
+          <w:color w:val="000000"/>
+        </w:rPr>
+        <w:t>from the design</w:t>
+      </w:r>
+      <w:r>
+        <w:rPr>
+          <w:color w:val="000000"/>
+        </w:rPr>
+        <w:t xml:space="preserve"> team using skills in CSS grid, flexbox, animations, </w:t>
       </w:r>
       <w:proofErr w:type="gramStart"/>
       <w:r>
-        <w:t>end result</w:t>
+        <w:rPr>
+          <w:color w:val="000000"/>
+        </w:rPr>
+        <w:t>etc.</w:t>
       </w:r>
       <w:proofErr w:type="gramEnd"/>
-      <w:r>
-        <w:t>, advising on development restrictions and proposing alternative solutions</w:t>
-      </w:r>
-    </w:p>
-    <w:p>
-      <w:pPr>
-        <w:pBdr>
-          <w:top w:val="nil"/>
-          <w:left w:val="nil"/>
-          <w:bottom w:val="nil"/>
-          <w:right w:val="nil"/>
-          <w:between w:val="nil"/>
-        </w:pBdr>
-        <w:ind w:left="460"/>
-        <w:rPr>
-          <w:color w:val="000000"/>
-        </w:rPr>
-      </w:pPr>
-    </w:p>
-    <w:p>
-      <w:pPr>
-        <w:pBdr>
-          <w:top w:val="nil"/>
-          <w:left w:val="nil"/>
-          <w:bottom w:val="nil"/>
-          <w:right w:val="nil"/>
-          <w:between w:val="nil"/>
-        </w:pBdr>
-        <w:tabs>
-          <w:tab w:val="left" w:pos="4718"/>
-          <w:tab w:val="left" w:pos="10560"/>
-        </w:tabs>
-        <w:rPr>
-          <w:b/>
-          <w:color w:val="000000"/>
-        </w:rPr>
-      </w:pPr>
-    </w:p>
-    <w:p>
-      <w:pPr>
-        <w:pBdr>
-          <w:top w:val="nil"/>
-          <w:left w:val="nil"/>
-          <w:bottom w:val="nil"/>
-          <w:right w:val="nil"/>
-          <w:between w:val="nil"/>
-        </w:pBdr>
-        <w:tabs>
-          <w:tab w:val="left" w:pos="4718"/>
-          <w:tab w:val="left" w:pos="10560"/>
-        </w:tabs>
-        <w:rPr>
-          <w:color w:val="000000"/>
-        </w:rPr>
-      </w:pPr>
-      <w:r>
-        <w:rPr>
-          <w:b/>
-          <w:color w:val="000000"/>
-        </w:rPr>
-        <w:t>API Developer</w:t>
-      </w:r>
-      <w:r>
-        <w:rPr>
-          <w:color w:val="000000"/>
-        </w:rPr>
-        <w:t xml:space="preserve">, </w:t>
-      </w:r>
-      <w:r>
-        <w:rPr>
-          <w:b/>
-          <w:color w:val="000000"/>
-        </w:rPr>
-        <w:t>Freelance</w:t>
-      </w:r>
-      <w:r>
-        <w:rPr>
-          <w:color w:val="000000"/>
-        </w:rPr>
-        <w:t xml:space="preserve"> </w:t>
-      </w:r>
-      <w:r>
-        <w:t>September 2021 to</w:t>
-      </w:r>
-      <w:r>
-        <w:rPr>
-          <w:color w:val="000000"/>
-        </w:rPr>
-        <w:t xml:space="preserve"> present </w:t>
-      </w:r>
-    </w:p>
-    <w:p>
-      <w:pPr>
-        <w:pBdr>
-          <w:top w:val="nil"/>
-          <w:left w:val="nil"/>
-          <w:bottom w:val="nil"/>
-          <w:right w:val="nil"/>
-          <w:between w:val="nil"/>
-        </w:pBdr>
-        <w:rPr>
-          <w:b/>
-          <w:color w:val="000000"/>
-        </w:rPr>
-      </w:pPr>
-      <w:proofErr w:type="spellStart"/>
-      <w:r>
-        <w:rPr>
-          <w:b/>
-          <w:color w:val="000000"/>
-        </w:rPr>
-        <w:t>JBox</w:t>
-      </w:r>
-      <w:proofErr w:type="spellEnd"/>
-      <w:r>
-        <w:rPr>
-          <w:b/>
-          <w:color w:val="000000"/>
-        </w:rPr>
-        <w:t xml:space="preserve"> Creative</w:t>
-      </w:r>
     </w:p>
     <w:p>
       <w:pPr>
@@ -1588,18 +2028,166 @@
           <w:right w:val="nil"/>
           <w:between w:val="nil"/>
         </w:pBdr>
-        <w:ind w:left="460" w:hanging="210"/>
-        <w:rPr>
-          <w:color w:val="000000"/>
-        </w:rPr>
-      </w:pPr>
-      <w:r>
-        <w:rPr>
-          <w:color w:val="000000"/>
-        </w:rPr>
-        <w:t>Created WordPress endpoint for hotel rental company allowing them to update all hotels on their website daily through a single POST request</w:t>
+        <w:spacing w:after="60"/>
+        <w:ind w:left="510" w:hanging="340"/>
+        <w:rPr>
+          <w:color w:val="000000"/>
+        </w:rPr>
+      </w:pPr>
+      <w:r>
+        <w:rPr>
+          <w:color w:val="000000"/>
+        </w:rPr>
+        <w:t>Collaborated with designer, advising on development restrictions</w:t>
+      </w:r>
+      <w:r>
+        <w:rPr>
+          <w:color w:val="000000"/>
+        </w:rPr>
+        <w:t xml:space="preserve"> while</w:t>
+      </w:r>
+      <w:r>
+        <w:rPr>
+          <w:color w:val="000000"/>
+        </w:rPr>
+        <w:t xml:space="preserve"> proposing alternative solutions</w:t>
       </w:r>
     </w:p>
+    <w:p>
+      <w:pPr>
+        <w:pBdr>
+          <w:top w:val="nil"/>
+          <w:left w:val="nil"/>
+          <w:bottom w:val="nil"/>
+          <w:right w:val="nil"/>
+          <w:between w:val="nil"/>
+        </w:pBdr>
+        <w:spacing w:after="60"/>
+        <w:ind w:left="170"/>
+        <w:rPr>
+          <w:color w:val="000000"/>
+        </w:rPr>
+      </w:pPr>
+    </w:p>
+    <w:tbl>
+      <w:tblPr>
+        <w:tblStyle w:val="TableGrid"/>
+        <w:tblW w:w="0" w:type="auto"/>
+        <w:tblBorders>
+          <w:top w:val="none" w:sz="0" w:space="0" w:color="auto"/>
+          <w:left w:val="none" w:sz="0" w:space="0" w:color="auto"/>
+          <w:bottom w:val="none" w:sz="0" w:space="0" w:color="auto"/>
+          <w:right w:val="none" w:sz="0" w:space="0" w:color="auto"/>
+          <w:insideH w:val="none" w:sz="0" w:space="0" w:color="auto"/>
+          <w:insideV w:val="none" w:sz="0" w:space="0" w:color="auto"/>
+        </w:tblBorders>
+        <w:tblLook w:val="04A0" w:firstRow="1" w:lastRow="0" w:firstColumn="1" w:lastColumn="0" w:noHBand="0" w:noVBand="1"/>
+      </w:tblPr>
+      <w:tblGrid>
+        <w:gridCol w:w="5382"/>
+        <w:gridCol w:w="283"/>
+        <w:gridCol w:w="4885"/>
+      </w:tblGrid>
+      <w:tr>
+        <w:tc>
+          <w:tcPr>
+            <w:tcW w:w="5382" w:type="dxa"/>
+          </w:tcPr>
+          <w:p>
+            <w:pPr>
+              <w:pBdr>
+                <w:top w:val="nil"/>
+                <w:left w:val="nil"/>
+                <w:bottom w:val="nil"/>
+                <w:right w:val="nil"/>
+                <w:between w:val="nil"/>
+              </w:pBdr>
+              <w:spacing w:after="120"/>
+              <w:rPr>
+                <w:b/>
+                <w:color w:val="000000"/>
+              </w:rPr>
+            </w:pPr>
+            <w:r>
+              <w:rPr>
+                <w:b/>
+                <w:color w:val="000000"/>
+              </w:rPr>
+              <w:t>API Developer</w:t>
+            </w:r>
+            <w:r>
+              <w:rPr>
+                <w:b/>
+                <w:color w:val="000000"/>
+              </w:rPr>
+              <w:t xml:space="preserve">, </w:t>
+            </w:r>
+            <w:proofErr w:type="spellStart"/>
+            <w:r>
+              <w:rPr>
+                <w:b/>
+                <w:color w:val="000000"/>
+              </w:rPr>
+              <w:t>JBox</w:t>
+            </w:r>
+            <w:proofErr w:type="spellEnd"/>
+            <w:r>
+              <w:rPr>
+                <w:b/>
+                <w:color w:val="000000"/>
+              </w:rPr>
+              <w:t xml:space="preserve"> Creative</w:t>
+            </w:r>
+          </w:p>
+        </w:tc>
+        <w:tc>
+          <w:tcPr>
+            <w:tcW w:w="283" w:type="dxa"/>
+          </w:tcPr>
+          <w:p>
+            <w:pPr>
+              <w:spacing w:after="120"/>
+              <w:rPr>
+                <w:b/>
+                <w:color w:val="000000"/>
+              </w:rPr>
+            </w:pPr>
+          </w:p>
+        </w:tc>
+        <w:tc>
+          <w:tcPr>
+            <w:tcW w:w="4885" w:type="dxa"/>
+          </w:tcPr>
+          <w:p>
+            <w:pPr>
+              <w:pBdr>
+                <w:top w:val="nil"/>
+                <w:left w:val="nil"/>
+                <w:bottom w:val="nil"/>
+                <w:right w:val="nil"/>
+                <w:between w:val="nil"/>
+              </w:pBdr>
+              <w:tabs>
+                <w:tab w:val="left" w:pos="4718"/>
+                <w:tab w:val="left" w:pos="10560"/>
+              </w:tabs>
+              <w:jc w:val="right"/>
+              <w:rPr>
+                <w:bCs/>
+                <w:color w:val="000000"/>
+              </w:rPr>
+            </w:pPr>
+            <w:r>
+              <w:rPr>
+                <w:bCs/>
+                <w:color w:val="000000"/>
+              </w:rPr>
+              <w:t xml:space="preserve">September 2021 to present </w:t>
+            </w:r>
+          </w:p>
+        </w:tc>
+      </w:tr>
+    </w:tbl>
     <w:p>
       <w:pPr>
         <w:numPr>
@@ -1613,13 +2201,17 @@
           <w:right w:val="nil"/>
           <w:between w:val="nil"/>
         </w:pBdr>
-        <w:ind w:left="460" w:hanging="210"/>
-        <w:rPr>
-          <w:color w:val="000000"/>
-        </w:rPr>
-      </w:pPr>
-      <w:r>
-        <w:t>Developed function to convert request body data to JSON and store in archive at dynamically routed locations for easy future reference</w:t>
+        <w:spacing w:after="60"/>
+        <w:ind w:left="510" w:hanging="340"/>
+        <w:rPr>
+          <w:color w:val="000000"/>
+        </w:rPr>
+      </w:pPr>
+      <w:r>
+        <w:rPr>
+          <w:color w:val="000000"/>
+        </w:rPr>
+        <w:t>Created WordPress endpoint for hotel rental company allowing them to update all hotels on their website daily through a single POST request</w:t>
       </w:r>
     </w:p>
     <w:p>
@@ -1635,22 +2227,66 @@
           <w:right w:val="nil"/>
           <w:between w:val="nil"/>
         </w:pBdr>
-        <w:ind w:left="460" w:hanging="210"/>
-        <w:rPr>
-          <w:color w:val="000000"/>
-        </w:rPr>
-      </w:pPr>
-      <w:r>
-        <w:t xml:space="preserve">Developed function to update custom fields and taxonomies of WordPress posts from JSON data </w:t>
-      </w:r>
-      <w:r>
-        <w:rPr>
-          <w:b/>
-        </w:rPr>
-        <w:t xml:space="preserve">– </w:t>
-      </w:r>
-      <w:r>
-        <w:t>when a post does not exist in the database, a new one is automatically created and populated</w:t>
+        <w:spacing w:after="60"/>
+        <w:ind w:left="510" w:hanging="340"/>
+        <w:rPr>
+          <w:color w:val="000000"/>
+        </w:rPr>
+      </w:pPr>
+      <w:r>
+        <w:rPr>
+          <w:color w:val="000000"/>
+        </w:rPr>
+        <w:t>Developed function to convert request body data to JSON and store in archive at dynamically routed locations for easy future reference</w:t>
+      </w:r>
+    </w:p>
+    <w:p>
+      <w:pPr>
+        <w:numPr>
+          <w:ilvl w:val="0"/>
+          <w:numId w:val="4"/>
+        </w:numPr>
+        <w:pBdr>
+          <w:top w:val="nil"/>
+          <w:left w:val="nil"/>
+          <w:bottom w:val="nil"/>
+          <w:right w:val="nil"/>
+          <w:between w:val="nil"/>
+        </w:pBdr>
+        <w:spacing w:after="60"/>
+        <w:ind w:left="510" w:hanging="340"/>
+        <w:rPr>
+          <w:color w:val="000000"/>
+        </w:rPr>
+      </w:pPr>
+      <w:r>
+        <w:rPr>
+          <w:color w:val="000000"/>
+        </w:rPr>
+        <w:t xml:space="preserve">Developed function to update custom fields and taxonomies of WordPress posts from JSON data – when a post does not exist in the </w:t>
+      </w:r>
+      <w:r>
+        <w:t>database</w:t>
+      </w:r>
+      <w:r>
+        <w:rPr>
+          <w:color w:val="000000"/>
+        </w:rPr>
+        <w:t xml:space="preserve">, a new one </w:t>
+      </w:r>
+      <w:proofErr w:type="gramStart"/>
+      <w:r>
+        <w:rPr>
+          <w:color w:val="000000"/>
+        </w:rPr>
+        <w:t>is automatically created</w:t>
+      </w:r>
+      <w:proofErr w:type="gramEnd"/>
+      <w:r>
+        <w:rPr>
+          <w:color w:val="000000"/>
+        </w:rPr>
+        <w:t xml:space="preserve"> and populated</w:t>
       </w:r>
     </w:p>
     <w:p>
@@ -1687,8 +2323,116 @@
         <w:t>Education</w:t>
       </w:r>
     </w:p>
+    <w:tbl>
+      <w:tblPr>
+        <w:tblStyle w:val="TableGrid"/>
+        <w:tblW w:w="0" w:type="auto"/>
+        <w:tblBorders>
+          <w:top w:val="none" w:sz="0" w:space="0" w:color="auto"/>
+          <w:left w:val="none" w:sz="0" w:space="0" w:color="auto"/>
+          <w:bottom w:val="none" w:sz="0" w:space="0" w:color="auto"/>
+          <w:right w:val="none" w:sz="0" w:space="0" w:color="auto"/>
+          <w:insideH w:val="none" w:sz="0" w:space="0" w:color="auto"/>
+          <w:insideV w:val="none" w:sz="0" w:space="0" w:color="auto"/>
+        </w:tblBorders>
+        <w:tblLook w:val="04A0" w:firstRow="1" w:lastRow="0" w:firstColumn="1" w:lastColumn="0" w:noHBand="0" w:noVBand="1"/>
+      </w:tblPr>
+      <w:tblGrid>
+        <w:gridCol w:w="5382"/>
+        <w:gridCol w:w="283"/>
+        <w:gridCol w:w="4885"/>
+      </w:tblGrid>
+      <w:tr>
+        <w:tc>
+          <w:tcPr>
+            <w:tcW w:w="5382" w:type="dxa"/>
+          </w:tcPr>
+          <w:p>
+            <w:pPr>
+              <w:spacing w:after="120"/>
+              <w:rPr>
+                <w:b/>
+                <w:color w:val="000000"/>
+              </w:rPr>
+            </w:pPr>
+            <w:r>
+              <w:rPr>
+                <w:b/>
+                <w:color w:val="000000"/>
+              </w:rPr>
+              <w:t>Cert., Web Development</w:t>
+            </w:r>
+            <w:r>
+              <w:rPr>
+                <w:b/>
+                <w:color w:val="000000"/>
+              </w:rPr>
+              <w:t xml:space="preserve">, </w:t>
+            </w:r>
+            <w:r>
+              <w:rPr>
+                <w:b/>
+                <w:color w:val="000000"/>
+              </w:rPr>
+              <w:t>Humber College</w:t>
+            </w:r>
+          </w:p>
+        </w:tc>
+        <w:tc>
+          <w:tcPr>
+            <w:tcW w:w="283" w:type="dxa"/>
+          </w:tcPr>
+          <w:p>
+            <w:pPr>
+              <w:spacing w:after="120"/>
+              <w:rPr>
+                <w:b/>
+                <w:color w:val="000000"/>
+              </w:rPr>
+            </w:pPr>
+          </w:p>
+        </w:tc>
+        <w:tc>
+          <w:tcPr>
+            <w:tcW w:w="4885" w:type="dxa"/>
+          </w:tcPr>
+          <w:p>
+            <w:pPr>
+              <w:pBdr>
+                <w:top w:val="nil"/>
+                <w:left w:val="nil"/>
+                <w:bottom w:val="nil"/>
+                <w:right w:val="nil"/>
+                <w:between w:val="nil"/>
+              </w:pBdr>
+              <w:spacing w:after="120"/>
+              <w:jc w:val="right"/>
+            </w:pPr>
+            <w:r>
+              <w:rPr>
+                <w:color w:val="000000"/>
+              </w:rPr>
+              <w:t>September 202</w:t>
+            </w:r>
+            <w:r>
+              <w:t xml:space="preserve">0 to October </w:t>
+            </w:r>
+            <w:r>
+              <w:rPr>
+                <w:color w:val="000000"/>
+              </w:rPr>
+              <w:t>2020</w:t>
+            </w:r>
+          </w:p>
+        </w:tc>
+      </w:tr>
+    </w:tbl>
     <w:p>
       <w:pPr>
+        <w:numPr>
+          <w:ilvl w:val="0"/>
+          <w:numId w:val="4"/>
+        </w:numPr>
         <w:pBdr>
           <w:top w:val="nil"/>
           <w:left w:val="nil"/>
@@ -1696,31 +2440,29 @@
           <w:right w:val="nil"/>
           <w:between w:val="nil"/>
         </w:pBdr>
-        <w:rPr>
-          <w:color w:val="000000"/>
-        </w:rPr>
-      </w:pPr>
-      <w:r>
-        <w:rPr>
-          <w:b/>
-          <w:color w:val="000000"/>
-        </w:rPr>
-        <w:t>Cert., Web Development</w:t>
-      </w:r>
-      <w:r>
-        <w:rPr>
-          <w:color w:val="000000"/>
-        </w:rPr>
-        <w:t>: September 202</w:t>
-      </w:r>
-      <w:r>
-        <w:t xml:space="preserve">0 to October </w:t>
-      </w:r>
-      <w:r>
-        <w:rPr>
-          <w:color w:val="000000"/>
-        </w:rPr>
-        <w:t xml:space="preserve">2020 </w:t>
+        <w:spacing w:after="60"/>
+        <w:ind w:left="510" w:hanging="340"/>
+        <w:rPr>
+          <w:color w:val="000000"/>
+        </w:rPr>
+      </w:pPr>
+      <w:r>
+        <w:t>One</w:t>
+      </w:r>
+      <w:r>
+        <w:rPr>
+          <w:color w:val="000000"/>
+        </w:rPr>
+        <w:t>-year graduate certificate focused on building skills in web development. Focus on PHP, JavaScript, MySQL,</w:t>
+      </w:r>
+      <w:r>
+        <w:t xml:space="preserve"> HTML, and CSS</w:t>
+      </w:r>
+      <w:r>
+        <w:rPr>
+          <w:color w:val="000000"/>
+        </w:rPr>
+        <w:t xml:space="preserve"> </w:t>
       </w:r>
     </w:p>
     <w:p>
@@ -1732,29 +2474,139 @@
           <w:right w:val="nil"/>
           <w:between w:val="nil"/>
         </w:pBdr>
-        <w:rPr>
-          <w:color w:val="000000"/>
-        </w:rPr>
-      </w:pPr>
-      <w:r>
-        <w:rPr>
-          <w:b/>
-          <w:color w:val="000000"/>
-        </w:rPr>
-        <w:t>Humber College</w:t>
-      </w:r>
-      <w:r>
-        <w:t xml:space="preserve">, </w:t>
-      </w:r>
-      <w:r>
-        <w:rPr>
-          <w:color w:val="000000"/>
-        </w:rPr>
-        <w:t xml:space="preserve">Toronto, ON </w:t>
-      </w:r>
+        <w:spacing w:after="60"/>
+        <w:rPr>
+          <w:color w:val="000000"/>
+        </w:rPr>
+      </w:pPr>
     </w:p>
+    <w:tbl>
+      <w:tblPr>
+        <w:tblStyle w:val="TableGrid"/>
+        <w:tblW w:w="0" w:type="auto"/>
+        <w:tblBorders>
+          <w:top w:val="none" w:sz="0" w:space="0" w:color="auto"/>
+          <w:left w:val="none" w:sz="0" w:space="0" w:color="auto"/>
+          <w:bottom w:val="none" w:sz="0" w:space="0" w:color="auto"/>
+          <w:right w:val="none" w:sz="0" w:space="0" w:color="auto"/>
+          <w:insideH w:val="none" w:sz="0" w:space="0" w:color="auto"/>
+          <w:insideV w:val="none" w:sz="0" w:space="0" w:color="auto"/>
+        </w:tblBorders>
+        <w:tblLook w:val="04A0" w:firstRow="1" w:lastRow="0" w:firstColumn="1" w:lastColumn="0" w:noHBand="0" w:noVBand="1"/>
+      </w:tblPr>
+      <w:tblGrid>
+        <w:gridCol w:w="6941"/>
+        <w:gridCol w:w="284"/>
+        <w:gridCol w:w="3325"/>
+      </w:tblGrid>
+      <w:tr>
+        <w:tc>
+          <w:tcPr>
+            <w:tcW w:w="6941" w:type="dxa"/>
+          </w:tcPr>
+          <w:p>
+            <w:pPr>
+              <w:spacing w:after="120"/>
+              <w:rPr>
+                <w:b/>
+                <w:color w:val="000000"/>
+              </w:rPr>
+            </w:pPr>
+            <w:proofErr w:type="spellStart"/>
+            <w:proofErr w:type="gramStart"/>
+            <w:r>
+              <w:rPr>
+                <w:b/>
+                <w:color w:val="000000"/>
+              </w:rPr>
+              <w:t>B.Eng</w:t>
+            </w:r>
+            <w:proofErr w:type="spellEnd"/>
+            <w:proofErr w:type="gramEnd"/>
+            <w:r>
+              <w:rPr>
+                <w:b/>
+                <w:color w:val="000000"/>
+              </w:rPr>
+              <w:t>, Civil Engineering &amp; Co-op</w:t>
+            </w:r>
+            <w:r>
+              <w:rPr>
+                <w:b/>
+                <w:color w:val="000000"/>
+              </w:rPr>
+              <w:t xml:space="preserve">, </w:t>
+            </w:r>
+            <w:r>
+              <w:rPr>
+                <w:b/>
+                <w:color w:val="000000"/>
+              </w:rPr>
+              <w:t>McMaster University</w:t>
+            </w:r>
+          </w:p>
+        </w:tc>
+        <w:tc>
+          <w:tcPr>
+            <w:tcW w:w="284" w:type="dxa"/>
+          </w:tcPr>
+          <w:p>
+            <w:pPr>
+              <w:spacing w:after="120"/>
+              <w:jc w:val="right"/>
+              <w:rPr>
+                <w:color w:val="000000"/>
+              </w:rPr>
+            </w:pPr>
+          </w:p>
+        </w:tc>
+        <w:tc>
+          <w:tcPr>
+            <w:tcW w:w="3325" w:type="dxa"/>
+          </w:tcPr>
+          <w:p>
+            <w:pPr>
+              <w:pBdr>
+                <w:top w:val="nil"/>
+                <w:left w:val="nil"/>
+                <w:bottom w:val="nil"/>
+                <w:right w:val="nil"/>
+                <w:between w:val="nil"/>
+              </w:pBdr>
+              <w:spacing w:after="120"/>
+              <w:jc w:val="right"/>
+              <w:rPr>
+                <w:color w:val="000000"/>
+              </w:rPr>
+            </w:pPr>
+            <w:r>
+              <w:rPr>
+                <w:color w:val="000000"/>
+              </w:rPr>
+              <w:t xml:space="preserve">September 2013 to </w:t>
+            </w:r>
+            <w:r>
+              <w:rPr>
+                <w:color w:val="000000"/>
+              </w:rPr>
+              <w:t>April 2019</w:t>
+            </w:r>
+            <w:r>
+              <w:rPr>
+                <w:color w:val="000000"/>
+              </w:rPr>
+              <w:t xml:space="preserve"> </w:t>
+            </w:r>
+          </w:p>
+        </w:tc>
+      </w:tr>
+    </w:tbl>
     <w:p>
       <w:pPr>
+        <w:numPr>
+          <w:ilvl w:val="0"/>
+          <w:numId w:val="4"/>
+        </w:numPr>
         <w:pBdr>
           <w:top w:val="nil"/>
           <w:left w:val="nil"/>
@@ -1762,134 +2614,41 @@
           <w:right w:val="nil"/>
           <w:between w:val="nil"/>
         </w:pBdr>
-        <w:rPr>
-          <w:color w:val="000000"/>
-        </w:rPr>
-      </w:pPr>
-      <w:r>
-        <w:rPr>
-          <w:color w:val="000000"/>
-        </w:rPr>
-        <w:t>One-year graduate certificate focused on building skills in web development. Focus on PHP, JavaScript, MySQL,</w:t>
-      </w:r>
-      <w:r>
-        <w:t xml:space="preserve"> HTML, and CSS</w:t>
-      </w:r>
-      <w:r>
-        <w:rPr>
-          <w:color w:val="000000"/>
-        </w:rPr>
-        <w:t xml:space="preserve">. </w:t>
-      </w:r>
-    </w:p>
-    <w:p>
-      <w:pPr>
-        <w:pBdr>
-          <w:top w:val="nil"/>
-          <w:left w:val="nil"/>
-          <w:bottom w:val="nil"/>
-          <w:right w:val="nil"/>
-          <w:between w:val="nil"/>
-        </w:pBdr>
-        <w:spacing w:before="240"/>
-        <w:rPr>
-          <w:color w:val="000000"/>
-        </w:rPr>
-      </w:pPr>
-      <w:proofErr w:type="spellStart"/>
-      <w:proofErr w:type="gramStart"/>
-      <w:r>
-        <w:rPr>
-          <w:b/>
-          <w:color w:val="000000"/>
-        </w:rPr>
-        <w:t>B.Eng</w:t>
-      </w:r>
-      <w:proofErr w:type="spellEnd"/>
-      <w:proofErr w:type="gramEnd"/>
-      <w:r>
-        <w:rPr>
-          <w:b/>
-          <w:color w:val="000000"/>
-        </w:rPr>
-        <w:t>, Civil Engineering &amp; Co-op</w:t>
-      </w:r>
-      <w:r>
-        <w:rPr>
-          <w:color w:val="000000"/>
-        </w:rPr>
-        <w:t xml:space="preserve">: September 2013 to </w:t>
-      </w:r>
-      <w:r>
-        <w:t>April 2019</w:t>
-      </w:r>
-      <w:r>
-        <w:rPr>
-          <w:color w:val="000000"/>
-        </w:rPr>
-        <w:t xml:space="preserve"> </w:t>
-      </w:r>
-    </w:p>
-    <w:p>
-      <w:pPr>
-        <w:pBdr>
-          <w:top w:val="nil"/>
-          <w:left w:val="nil"/>
-          <w:bottom w:val="nil"/>
-          <w:right w:val="nil"/>
-          <w:between w:val="nil"/>
-        </w:pBdr>
-        <w:rPr>
-          <w:color w:val="000000"/>
-        </w:rPr>
-      </w:pPr>
-      <w:r>
-        <w:rPr>
-          <w:b/>
-          <w:color w:val="000000"/>
-        </w:rPr>
-        <w:t>McMaster University</w:t>
-      </w:r>
-      <w:r>
-        <w:t xml:space="preserve">, </w:t>
-      </w:r>
-      <w:r>
-        <w:rPr>
-          <w:color w:val="000000"/>
-        </w:rPr>
-        <w:t xml:space="preserve">Hamilton, </w:t>
-      </w:r>
-      <w:r>
-        <w:t>ON</w:t>
-      </w:r>
-    </w:p>
-    <w:p>
-      <w:pPr>
-        <w:pBdr>
-          <w:top w:val="nil"/>
-          <w:left w:val="nil"/>
-          <w:bottom w:val="nil"/>
-          <w:right w:val="nil"/>
-          <w:between w:val="nil"/>
-        </w:pBdr>
-        <w:rPr>
-          <w:color w:val="000000"/>
-        </w:rPr>
-      </w:pPr>
-      <w:r>
-        <w:rPr>
-          <w:color w:val="000000"/>
-        </w:rPr>
-        <w:t>Five-year engineering degree program focused on teaching core engineering principles through problem-based learning. Developed logical problem-solving skill</w:t>
-      </w:r>
-      <w:r>
-        <w:t>s</w:t>
-      </w:r>
-      <w:r>
-        <w:rPr>
-          <w:color w:val="000000"/>
-        </w:rPr>
-        <w:t xml:space="preserve">. </w:t>
+        <w:spacing w:after="60"/>
+        <w:ind w:left="510" w:hanging="340"/>
+        <w:rPr>
+          <w:color w:val="000000"/>
+        </w:rPr>
+      </w:pPr>
+      <w:r>
+        <w:rPr>
+          <w:color w:val="000000"/>
+        </w:rPr>
+        <w:t xml:space="preserve">Five-year engineering </w:t>
+      </w:r>
+      <w:r>
+        <w:rPr>
+          <w:color w:val="000000"/>
+        </w:rPr>
+        <w:t xml:space="preserve">and co-op </w:t>
+      </w:r>
+      <w:r>
+        <w:rPr>
+          <w:color w:val="000000"/>
+        </w:rPr>
+        <w:t xml:space="preserve">degree program focused on </w:t>
+      </w:r>
+      <w:r>
+        <w:rPr>
+          <w:color w:val="000000"/>
+        </w:rPr>
+        <w:t>structural, geotechnical</w:t>
+      </w:r>
+      <w:r>
+        <w:rPr>
+          <w:color w:val="000000"/>
+        </w:rPr>
+        <w:t xml:space="preserve"> engineering</w:t>
       </w:r>
     </w:p>
     <w:p>
@@ -1934,165 +2693,295 @@
         <w:rPr>
           <w:b/>
         </w:rPr>
-        <w:t xml:space="preserve">Photo Upload React App </w:t>
-      </w:r>
-      <w:r>
-        <w:rPr>
-          <w:b/>
-        </w:rPr>
-        <w:t>–</w:t>
-      </w:r>
-      <w:r>
-        <w:rPr>
-          <w:b/>
-        </w:rPr>
-        <w:t xml:space="preserve"> Helps users evaluate cities based on criteria of their choosing</w:t>
+        <w:t>NetSuite Photo Upload Application</w:t>
       </w:r>
     </w:p>
     <w:p>
       <w:pPr>
         <w:numPr>
           <w:ilvl w:val="0"/>
-          <w:numId w:val="7"/>
+          <w:numId w:val="4"/>
         </w:numPr>
-        <w:ind w:left="460" w:hanging="210"/>
-      </w:pPr>
-      <w:r>
+        <w:pBdr>
+          <w:top w:val="nil"/>
+          <w:left w:val="nil"/>
+          <w:bottom w:val="nil"/>
+          <w:right w:val="nil"/>
+          <w:between w:val="nil"/>
+        </w:pBdr>
+        <w:spacing w:after="60"/>
+        <w:ind w:left="510" w:hanging="340"/>
+        <w:rPr>
+          <w:color w:val="000000"/>
+        </w:rPr>
+      </w:pPr>
+      <w:r>
+        <w:rPr>
+          <w:color w:val="000000"/>
+        </w:rPr>
         <w:t>Goal</w:t>
       </w:r>
       <w:r>
+        <w:rPr>
+          <w:color w:val="000000"/>
+        </w:rPr>
         <w:t>: reduce</w:t>
       </w:r>
       <w:r>
+        <w:rPr>
+          <w:color w:val="000000"/>
+        </w:rPr>
         <w:t xml:space="preserve"> </w:t>
       </w:r>
       <w:r>
+        <w:rPr>
+          <w:color w:val="000000"/>
+        </w:rPr>
         <w:t>need to</w:t>
       </w:r>
       <w:r>
+        <w:rPr>
+          <w:color w:val="000000"/>
+        </w:rPr>
         <w:t xml:space="preserve"> tag</w:t>
       </w:r>
       <w:r>
+        <w:rPr>
+          <w:color w:val="000000"/>
+        </w:rPr>
         <w:t xml:space="preserve"> products with</w:t>
       </w:r>
       <w:r>
+        <w:rPr>
+          <w:color w:val="000000"/>
+        </w:rPr>
         <w:t xml:space="preserve"> </w:t>
       </w:r>
       <w:r>
+        <w:rPr>
+          <w:color w:val="000000"/>
+        </w:rPr>
         <w:t>material</w:t>
       </w:r>
       <w:r>
+        <w:rPr>
+          <w:color w:val="000000"/>
+        </w:rPr>
         <w:t xml:space="preserve"> shipment</w:t>
       </w:r>
       <w:r>
+        <w:rPr>
+          <w:color w:val="000000"/>
+        </w:rPr>
         <w:t xml:space="preserve"> information </w:t>
       </w:r>
-      <w:proofErr w:type="gramStart"/>
-      <w:r>
-        <w:t>print-outs</w:t>
-      </w:r>
-      <w:proofErr w:type="gramEnd"/>
-      <w:r>
-        <w:t xml:space="preserve"> by storing information on NetSuite</w:t>
+      <w:r>
+        <w:rPr>
+          <w:color w:val="000000"/>
+        </w:rPr>
+        <w:t>printouts</w:t>
+      </w:r>
+      <w:r>
+        <w:rPr>
+          <w:color w:val="000000"/>
+        </w:rPr>
+        <w:t xml:space="preserve"> by </w:t>
+      </w:r>
+      <w:r>
+        <w:rPr>
+          <w:color w:val="000000"/>
+        </w:rPr>
+        <w:t xml:space="preserve">uploading image of product data sheets to </w:t>
+      </w:r>
+      <w:r>
+        <w:rPr>
+          <w:color w:val="000000"/>
+        </w:rPr>
+        <w:t>NetSuite</w:t>
       </w:r>
     </w:p>
     <w:p>
       <w:pPr>
         <w:numPr>
           <w:ilvl w:val="0"/>
-          <w:numId w:val="7"/>
+          <w:numId w:val="4"/>
         </w:numPr>
-        <w:ind w:left="460" w:hanging="210"/>
-      </w:pPr>
-      <w:r>
+        <w:pBdr>
+          <w:top w:val="nil"/>
+          <w:left w:val="nil"/>
+          <w:bottom w:val="nil"/>
+          <w:right w:val="nil"/>
+          <w:between w:val="nil"/>
+        </w:pBdr>
+        <w:spacing w:after="60"/>
+        <w:ind w:left="510" w:hanging="340"/>
+        <w:rPr>
+          <w:color w:val="000000"/>
+        </w:rPr>
+      </w:pPr>
+      <w:r>
+        <w:rPr>
+          <w:color w:val="000000"/>
+        </w:rPr>
         <w:t xml:space="preserve">Solution: </w:t>
-      </w:r>
-      <w:r>
-        <w:t>Created React application accessible only through NetSuite</w:t>
-      </w:r>
-      <w:r>
-        <w:t xml:space="preserve"> account to perform function</w:t>
       </w:r>
     </w:p>
     <w:p>
       <w:pPr>
         <w:numPr>
-          <w:ilvl w:val="0"/>
-          <w:numId w:val="7"/>
+          <w:ilvl w:val="3"/>
+          <w:numId w:val="4"/>
         </w:numPr>
-        <w:ind w:left="460" w:hanging="210"/>
-      </w:pPr>
-      <w:r>
-        <w:t>Application allows user to enter a work order, capture an image of material shipment information through USB camera, and upload the image to the work order</w:t>
+        <w:pBdr>
+          <w:top w:val="nil"/>
+          <w:left w:val="nil"/>
+          <w:bottom w:val="nil"/>
+          <w:right w:val="nil"/>
+          <w:between w:val="nil"/>
+        </w:pBdr>
+        <w:spacing w:after="60"/>
+        <w:rPr>
+          <w:color w:val="000000"/>
+        </w:rPr>
+      </w:pPr>
+      <w:r>
+        <w:rPr>
+          <w:color w:val="000000"/>
+        </w:rPr>
+        <w:t>React</w:t>
+      </w:r>
+      <w:r>
+        <w:rPr>
+          <w:color w:val="000000"/>
+        </w:rPr>
+        <w:t>.js</w:t>
+      </w:r>
+      <w:r>
+        <w:rPr>
+          <w:color w:val="000000"/>
+        </w:rPr>
+        <w:t xml:space="preserve"> </w:t>
+      </w:r>
+      <w:r>
+        <w:rPr>
+          <w:color w:val="000000"/>
+        </w:rPr>
+        <w:t xml:space="preserve">application static build hosted on NetSuite. User simply enters a work order number, which searches for the USB camera on the device and starts a media stream. </w:t>
       </w:r>
     </w:p>
     <w:p>
       <w:pPr>
         <w:numPr>
-          <w:ilvl w:val="0"/>
-          <w:numId w:val="7"/>
+          <w:ilvl w:val="3"/>
+          <w:numId w:val="4"/>
         </w:numPr>
-        <w:ind w:left="460" w:hanging="210"/>
-      </w:pPr>
-      <w:r>
-        <w:t xml:space="preserve">User submits work order triggering NetSuite </w:t>
-      </w:r>
-      <w:proofErr w:type="spellStart"/>
-      <w:r>
-        <w:t>RESTlet</w:t>
-      </w:r>
-      <w:proofErr w:type="spellEnd"/>
-      <w:r>
-        <w:t xml:space="preserve"> function verifying whether the Work Order exists</w:t>
-      </w:r>
+        <w:pBdr>
+          <w:top w:val="nil"/>
+          <w:left w:val="nil"/>
+          <w:bottom w:val="nil"/>
+          <w:right w:val="nil"/>
+          <w:between w:val="nil"/>
+        </w:pBdr>
+        <w:spacing w:after="60"/>
+        <w:rPr>
+          <w:color w:val="000000"/>
+        </w:rPr>
+      </w:pPr>
+      <w:r>
+        <w:rPr>
+          <w:color w:val="000000"/>
+        </w:rPr>
+        <w:t xml:space="preserve">User </w:t>
+      </w:r>
+      <w:r>
+        <w:rPr>
+          <w:color w:val="000000"/>
+        </w:rPr>
+        <w:t>lays out</w:t>
+      </w:r>
+      <w:r>
+        <w:rPr>
+          <w:color w:val="000000"/>
+        </w:rPr>
+        <w:t xml:space="preserve"> their paper documents in the frame, </w:t>
+      </w:r>
+      <w:r>
+        <w:t>then</w:t>
+      </w:r>
+      <w:r>
+        <w:rPr>
+          <w:color w:val="000000"/>
+        </w:rPr>
+        <w:t xml:space="preserve"> clicks “Capture Image</w:t>
+      </w:r>
+      <w:r>
+        <w:rPr>
+          <w:color w:val="000000"/>
+        </w:rPr>
+        <w:t>.”</w:t>
+      </w:r>
+      <w:r>
+        <w:rPr>
+          <w:color w:val="000000"/>
+        </w:rPr>
+        <w:t xml:space="preserve"> This pauses the video stream and takes a snapshot of the frozen image using the html canvas element</w:t>
+      </w:r>
+      <w:proofErr w:type="gramStart"/>
+      <w:r>
+        <w:rPr>
+          <w:color w:val="000000"/>
+        </w:rPr>
+        <w:t xml:space="preserve">.  </w:t>
+      </w:r>
+      <w:proofErr w:type="gramEnd"/>
     </w:p>
     <w:p>
       <w:pPr>
         <w:numPr>
-          <w:ilvl w:val="0"/>
-          <w:numId w:val="7"/>
+          <w:ilvl w:val="3"/>
+          <w:numId w:val="4"/>
         </w:numPr>
-        <w:ind w:left="460" w:hanging="210"/>
-      </w:pPr>
-      <w:r>
-        <w:t xml:space="preserve">User can start the USB camera, which creates a video stream </w:t>
-      </w:r>
-      <w:r>
-        <w:t>in an HTML video element on top of an HTML canvas element</w:t>
-      </w:r>
-    </w:p>
-    <w:p>
-      <w:pPr>
-        <w:numPr>
-          <w:ilvl w:val="0"/>
-          <w:numId w:val="7"/>
-        </w:numPr>
-        <w:ind w:left="460" w:hanging="210"/>
-      </w:pPr>
-      <w:r>
-        <w:t>When user clicks “capture image” video</w:t>
-      </w:r>
-      <w:r>
-        <w:t xml:space="preserve"> </w:t>
-      </w:r>
-      <w:r>
-        <w:t xml:space="preserve">stream is paused and the content on the canvas is stored as a base 64 encoded data </w:t>
-      </w:r>
-      <w:proofErr w:type="spellStart"/>
-      <w:r>
-        <w:t>url</w:t>
-      </w:r>
-      <w:proofErr w:type="spellEnd"/>
-      <w:r>
-        <w:t xml:space="preserve"> and sent via POST request to a </w:t>
-      </w:r>
-      <w:proofErr w:type="spellStart"/>
-      <w:r>
-        <w:t>RESTlet</w:t>
-      </w:r>
-      <w:proofErr w:type="spellEnd"/>
-      <w:r>
-        <w:t>, uploading the image to the work order the user entered</w:t>
+        <w:pBdr>
+          <w:top w:val="nil"/>
+          <w:left w:val="nil"/>
+          <w:bottom w:val="nil"/>
+          <w:right w:val="nil"/>
+          <w:between w:val="nil"/>
+        </w:pBdr>
+        <w:spacing w:after="60"/>
+        <w:rPr>
+          <w:color w:val="000000"/>
+        </w:rPr>
+      </w:pPr>
+      <w:r>
+        <w:rPr>
+          <w:color w:val="000000"/>
+        </w:rPr>
+        <w:t xml:space="preserve">Image sent as Base64 </w:t>
+      </w:r>
+      <w:r>
+        <w:rPr>
+          <w:color w:val="000000"/>
+        </w:rPr>
+        <w:t xml:space="preserve">encoded URL </w:t>
+      </w:r>
+      <w:r>
+        <w:rPr>
+          <w:color w:val="000000"/>
+        </w:rPr>
+        <w:t xml:space="preserve">string to custom NetSuite RESTlet endpoint. String converted to .jpg file and attached </w:t>
+      </w:r>
+      <w:r>
+        <w:rPr>
+          <w:color w:val="000000"/>
+        </w:rPr>
+        <w:t>to NetSuite work order</w:t>
+      </w:r>
+      <w:r>
+        <w:rPr>
+          <w:color w:val="000000"/>
+        </w:rPr>
+        <w:t xml:space="preserve"> for future reference</w:t>
       </w:r>
     </w:p>
     <w:p>
@@ -2133,141 +3022,69 @@
       <w:pPr>
         <w:spacing w:after="120"/>
       </w:pPr>
-      <w:hyperlink r:id="rId9">
+      <w:hyperlink r:id="rId24">
         <w:r>
           <w:rPr>
             <w:b/>
             <w:color w:val="800000"/>
             <w:u w:val="single"/>
           </w:rPr>
-          <w:t>Explore Cities Project</w:t>
+          <w:t xml:space="preserve">Explore </w:t>
         </w:r>
-      </w:hyperlink>
-      <w:r>
-        <w:rPr>
-          <w:b/>
-        </w:rPr>
-        <w:t xml:space="preserve"> </w:t>
-      </w:r>
-      <w:r>
-        <w:t>–</w:t>
-      </w:r>
-      <w:r>
-        <w:rPr>
-          <w:b/>
-        </w:rPr>
-        <w:t xml:space="preserve"> Helps users evaluate cities based on criteria of their choosing</w:t>
-      </w:r>
-    </w:p>
-    <w:p>
-      <w:pPr>
-        <w:numPr>
-          <w:ilvl w:val="0"/>
-          <w:numId w:val="7"/>
-        </w:numPr>
-        <w:ind w:left="460" w:hanging="210"/>
-      </w:pPr>
-      <w:r>
-        <w:t>Interactive webpage utilizing Google Maps API, Teleport API, and Chart.js</w:t>
-      </w:r>
-    </w:p>
-    <w:p>
-      <w:pPr>
-        <w:numPr>
-          <w:ilvl w:val="0"/>
-          <w:numId w:val="7"/>
-        </w:numPr>
-        <w:ind w:left="460" w:hanging="210"/>
-      </w:pPr>
-      <w:r>
-        <w:t>Displays quality of life information for a city when map is clicked by the user</w:t>
-      </w:r>
-    </w:p>
-    <w:p>
-      <w:pPr>
-        <w:numPr>
-          <w:ilvl w:val="0"/>
-          <w:numId w:val="7"/>
-        </w:numPr>
-        <w:ind w:left="460" w:hanging="210"/>
-      </w:pPr>
-      <w:r>
-        <w:t>Google Maps API obtains geo-coordinates of nearest city upon user click of the map</w:t>
-      </w:r>
-    </w:p>
-    <w:p>
-      <w:pPr>
-        <w:numPr>
-          <w:ilvl w:val="0"/>
-          <w:numId w:val="7"/>
-        </w:numPr>
-        <w:ind w:left="460" w:hanging="210"/>
-      </w:pPr>
-      <w:r>
-        <w:t xml:space="preserve">GET request sent to Teleport API for information based on geo-coordinates using </w:t>
-      </w:r>
-      <w:proofErr w:type="gramStart"/>
-      <w:r>
-        <w:t>fetch(</w:t>
-      </w:r>
-      <w:proofErr w:type="gramEnd"/>
-      <w:r>
-        <w:t>) method</w:t>
-      </w:r>
-    </w:p>
-    <w:p>
-      <w:pPr>
-        <w:numPr>
-          <w:ilvl w:val="0"/>
-          <w:numId w:val="7"/>
-        </w:numPr>
-        <w:ind w:left="460" w:hanging="210"/>
-      </w:pPr>
-      <w:r>
-        <w:t>Data from Teleport API response used to update Chart.js bar chart</w:t>
-      </w:r>
-    </w:p>
-    <w:p>
-      <w:pPr>
-        <w:ind w:left="460"/>
-      </w:pPr>
-    </w:p>
-    <w:p>
-      <w:pPr>
-        <w:pBdr>
-          <w:top w:val="nil"/>
-          <w:left w:val="nil"/>
-          <w:bottom w:val="nil"/>
-          <w:right w:val="nil"/>
-          <w:between w:val="nil"/>
-        </w:pBdr>
-        <w:spacing w:after="120"/>
-        <w:rPr>
-          <w:b/>
-        </w:rPr>
-      </w:pPr>
-      <w:hyperlink r:id="rId10" w:history="1">
         <w:r>
           <w:rPr>
             <w:b/>
             <w:color w:val="800000"/>
             <w:u w:val="single"/>
           </w:rPr>
-          <w:t>Daredevil Dave</w:t>
+          <w:t>C</w:t>
+        </w:r>
+        <w:r>
+          <w:rPr>
+            <w:b/>
+            <w:color w:val="800000"/>
+            <w:u w:val="single"/>
+          </w:rPr>
+          <w:t>iti</w:t>
+        </w:r>
+        <w:r>
+          <w:rPr>
+            <w:b/>
+            <w:color w:val="800000"/>
+            <w:u w:val="single"/>
+          </w:rPr>
+          <w:t>e</w:t>
+        </w:r>
+        <w:r>
+          <w:rPr>
+            <w:b/>
+            <w:color w:val="800000"/>
+            <w:u w:val="single"/>
+          </w:rPr>
+          <w:t>s Project</w:t>
         </w:r>
       </w:hyperlink>
       <w:r>
         <w:rPr>
           <w:b/>
         </w:rPr>
-        <w:t xml:space="preserve"> – JavaScript and CSS animation game</w:t>
+        <w:t xml:space="preserve"> </w:t>
+      </w:r>
+      <w:r>
+        <w:t>–</w:t>
+      </w:r>
+      <w:r>
+        <w:rPr>
+          <w:b/>
+        </w:rPr>
+        <w:t xml:space="preserve"> Helps users evaluate cities based on criteria of their choosing</w:t>
       </w:r>
     </w:p>
     <w:p>
       <w:pPr>
         <w:numPr>
           <w:ilvl w:val="0"/>
-          <w:numId w:val="6"/>
+          <w:numId w:val="4"/>
         </w:numPr>
         <w:pBdr>
           <w:top w:val="nil"/>
@@ -2276,20 +3093,30 @@
           <w:right w:val="nil"/>
           <w:between w:val="nil"/>
         </w:pBdr>
-        <w:ind w:left="460" w:hanging="210"/>
-      </w:pPr>
-      <w:r>
-        <w:rPr>
-          <w:color w:val="000000"/>
-        </w:rPr>
-        <w:t>Uses CSS animations triggered by JavaScript event listeners to shoot a daredevil out of a cannon</w:t>
+        <w:spacing w:after="60"/>
+        <w:ind w:left="510" w:hanging="340"/>
+        <w:rPr>
+          <w:color w:val="000000"/>
+        </w:rPr>
+      </w:pPr>
+      <w:r>
+        <w:rPr>
+          <w:color w:val="000000"/>
+        </w:rPr>
+        <w:t>React.js application</w:t>
+      </w:r>
+      <w:r>
+        <w:rPr>
+          <w:color w:val="000000"/>
+        </w:rPr>
+        <w:t xml:space="preserve"> utilizing Google Maps API, Teleport API, and Chart.js</w:t>
       </w:r>
     </w:p>
     <w:p>
       <w:pPr>
         <w:numPr>
           <w:ilvl w:val="0"/>
-          <w:numId w:val="6"/>
+          <w:numId w:val="4"/>
         </w:numPr>
         <w:pBdr>
           <w:top w:val="nil"/>
@@ -2298,29 +3125,24 @@
           <w:right w:val="nil"/>
           <w:between w:val="nil"/>
         </w:pBdr>
-        <w:ind w:left="460" w:hanging="210"/>
-      </w:pPr>
-      <w:r>
-        <w:rPr>
-          <w:color w:val="000000"/>
-        </w:rPr>
-        <w:t xml:space="preserve">The user </w:t>
-      </w:r>
-      <w:r>
-        <w:t>presses</w:t>
-      </w:r>
-      <w:r>
-        <w:rPr>
-          <w:color w:val="000000"/>
-        </w:rPr>
-        <w:t xml:space="preserve"> the spacebar at just the right time to shoot the daredevil through the hoop</w:t>
+        <w:spacing w:after="60"/>
+        <w:ind w:left="510" w:hanging="340"/>
+        <w:rPr>
+          <w:color w:val="000000"/>
+        </w:rPr>
+      </w:pPr>
+      <w:r>
+        <w:rPr>
+          <w:color w:val="000000"/>
+        </w:rPr>
+        <w:t>User selects topics of interest for which they would like to see data</w:t>
       </w:r>
     </w:p>
     <w:p>
       <w:pPr>
         <w:numPr>
           <w:ilvl w:val="0"/>
-          <w:numId w:val="6"/>
+          <w:numId w:val="4"/>
         </w:numPr>
         <w:pBdr>
           <w:top w:val="nil"/>
@@ -2329,20 +3151,38 @@
           <w:right w:val="nil"/>
           <w:between w:val="nil"/>
         </w:pBdr>
-        <w:ind w:left="460" w:hanging="210"/>
-      </w:pPr>
-      <w:r>
-        <w:rPr>
-          <w:color w:val="000000"/>
-        </w:rPr>
-        <w:t>Uses JavaScript to obtain daredevil coordinates verifying whether he makes it through the hoop – if he does, a point is added to the user’s score</w:t>
+        <w:spacing w:after="60"/>
+        <w:ind w:left="510" w:hanging="340"/>
+        <w:rPr>
+          <w:color w:val="000000"/>
+        </w:rPr>
+      </w:pPr>
+      <w:r>
+        <w:rPr>
+          <w:color w:val="000000"/>
+        </w:rPr>
+        <w:t xml:space="preserve">Google Map object loads, and GET request </w:t>
+      </w:r>
+      <w:proofErr w:type="gramStart"/>
+      <w:r>
+        <w:rPr>
+          <w:color w:val="000000"/>
+        </w:rPr>
+        <w:t>is sent</w:t>
+      </w:r>
+      <w:proofErr w:type="gramEnd"/>
+      <w:r>
+        <w:rPr>
+          <w:color w:val="000000"/>
+        </w:rPr>
+        <w:t xml:space="preserve"> to Teleport API for all cities in their database</w:t>
       </w:r>
     </w:p>
     <w:p>
       <w:pPr>
         <w:numPr>
           <w:ilvl w:val="0"/>
-          <w:numId w:val="6"/>
+          <w:numId w:val="4"/>
         </w:numPr>
         <w:pBdr>
           <w:top w:val="nil"/>
@@ -2351,46 +3191,38 @@
           <w:right w:val="nil"/>
           <w:between w:val="nil"/>
         </w:pBdr>
-        <w:ind w:left="460" w:hanging="210"/>
-      </w:pPr>
-      <w:r>
-        <w:rPr>
-          <w:color w:val="000000"/>
-        </w:rPr>
-        <w:lastRenderedPageBreak/>
-        <w:t xml:space="preserve">Count-down from 60 seconds starts when the user begins the game </w:t>
-      </w:r>
-      <w:r>
-        <w:t>using JavaScript timing events</w:t>
-      </w:r>
-    </w:p>
-    <w:p/>
-    <w:p>
-      <w:pPr>
-        <w:pBdr>
-          <w:top w:val="nil"/>
-          <w:left w:val="nil"/>
-          <w:bottom w:val="nil"/>
-          <w:right w:val="nil"/>
-          <w:between w:val="nil"/>
-        </w:pBdr>
-        <w:spacing w:after="120"/>
-        <w:rPr>
-          <w:color w:val="000000"/>
-        </w:rPr>
-      </w:pPr>
-      <w:r>
-        <w:rPr>
-          <w:b/>
-        </w:rPr>
-        <w:t>Node.js Coding Challenge – Publicly accessible JSON API layer for interfacing with an external API</w:t>
+        <w:spacing w:after="60"/>
+        <w:ind w:left="510" w:hanging="340"/>
+        <w:rPr>
+          <w:color w:val="000000"/>
+        </w:rPr>
+      </w:pPr>
+      <w:r>
+        <w:rPr>
+          <w:color w:val="000000"/>
+        </w:rPr>
+        <w:t xml:space="preserve">For each city returned, Google Map marker </w:t>
+      </w:r>
+      <w:proofErr w:type="gramStart"/>
+      <w:r>
+        <w:rPr>
+          <w:color w:val="000000"/>
+        </w:rPr>
+        <w:t>is created</w:t>
+      </w:r>
+      <w:proofErr w:type="gramEnd"/>
+      <w:r>
+        <w:rPr>
+          <w:color w:val="000000"/>
+        </w:rPr>
+        <w:t xml:space="preserve"> with Onclick trigger</w:t>
       </w:r>
     </w:p>
     <w:p>
       <w:pPr>
         <w:numPr>
           <w:ilvl w:val="0"/>
-          <w:numId w:val="6"/>
+          <w:numId w:val="4"/>
         </w:numPr>
         <w:pBdr>
           <w:top w:val="nil"/>
@@ -2399,48 +3231,38 @@
           <w:right w:val="nil"/>
           <w:between w:val="nil"/>
         </w:pBdr>
-        <w:ind w:left="460" w:hanging="210"/>
-      </w:pPr>
-      <w:r>
-        <w:rPr>
-          <w:color w:val="000000"/>
-        </w:rPr>
-        <w:t>JSON API built using Node.js listens for get requests on two routes: “/</w:t>
-      </w:r>
-      <w:proofErr w:type="spellStart"/>
-      <w:r>
-        <w:rPr>
-          <w:color w:val="000000"/>
-        </w:rPr>
-        <w:t>api</w:t>
-      </w:r>
-      <w:proofErr w:type="spellEnd"/>
-      <w:r>
-        <w:rPr>
-          <w:color w:val="000000"/>
-        </w:rPr>
-        <w:t>/posts” and “/</w:t>
-      </w:r>
-      <w:proofErr w:type="spellStart"/>
-      <w:r>
-        <w:rPr>
-          <w:color w:val="000000"/>
-        </w:rPr>
-        <w:t>api</w:t>
-      </w:r>
-      <w:proofErr w:type="spellEnd"/>
-      <w:r>
-        <w:rPr>
-          <w:color w:val="000000"/>
-        </w:rPr>
-        <w:t>/ping”</w:t>
+        <w:spacing w:after="60"/>
+        <w:ind w:left="510" w:hanging="340"/>
+        <w:rPr>
+          <w:color w:val="000000"/>
+        </w:rPr>
+      </w:pPr>
+      <w:r>
+        <w:rPr>
+          <w:color w:val="000000"/>
+        </w:rPr>
+        <w:t xml:space="preserve">When </w:t>
+      </w:r>
+      <w:proofErr w:type="gramStart"/>
+      <w:r>
+        <w:rPr>
+          <w:color w:val="000000"/>
+        </w:rPr>
+        <w:t>a city marker is clicked by the user</w:t>
+      </w:r>
+      <w:proofErr w:type="gramEnd"/>
+      <w:r>
+        <w:rPr>
+          <w:color w:val="000000"/>
+        </w:rPr>
+        <w:t>, another GET request is sent to Teleport API for city data based on user’s selected preferences</w:t>
       </w:r>
     </w:p>
     <w:p>
       <w:pPr>
         <w:numPr>
           <w:ilvl w:val="0"/>
-          <w:numId w:val="6"/>
+          <w:numId w:val="4"/>
         </w:numPr>
         <w:pBdr>
           <w:top w:val="nil"/>
@@ -2449,51 +3271,114 @@
           <w:right w:val="nil"/>
           <w:between w:val="nil"/>
         </w:pBdr>
-        <w:ind w:left="460" w:hanging="210"/>
-      </w:pPr>
-      <w:r>
-        <w:t>Query parameters are validated and used to filter and sort results from external API</w:t>
+        <w:spacing w:after="60"/>
+        <w:ind w:left="510" w:hanging="340"/>
+        <w:rPr>
+          <w:color w:val="000000"/>
+        </w:rPr>
+      </w:pPr>
+      <w:r>
+        <w:rPr>
+          <w:color w:val="000000"/>
+        </w:rPr>
+        <w:t xml:space="preserve">City data is graphed for user </w:t>
+      </w:r>
+      <w:r>
+        <w:rPr>
+          <w:color w:val="000000"/>
+        </w:rPr>
+        <w:t xml:space="preserve">in </w:t>
+      </w:r>
+      <w:r>
+        <w:rPr>
+          <w:color w:val="000000"/>
+        </w:rPr>
+        <w:t>three</w:t>
+      </w:r>
+      <w:r>
+        <w:rPr>
+          <w:color w:val="000000"/>
+        </w:rPr>
+        <w:t xml:space="preserve"> categories: </w:t>
+      </w:r>
+      <w:r>
+        <w:rPr>
+          <w:color w:val="000000"/>
+        </w:rPr>
+        <w:t>“Salaries</w:t>
+      </w:r>
+      <w:proofErr w:type="gramStart"/>
+      <w:r>
+        <w:rPr>
+          <w:color w:val="000000"/>
+        </w:rPr>
+        <w:t>”,</w:t>
+      </w:r>
+      <w:proofErr w:type="gramEnd"/>
+      <w:r>
+        <w:rPr>
+          <w:color w:val="000000"/>
+        </w:rPr>
+        <w:t xml:space="preserve"> “Statistics”, and a general city “Report”</w:t>
       </w:r>
     </w:p>
     <w:p>
       <w:pPr>
-        <w:numPr>
-          <w:ilvl w:val="0"/>
-          <w:numId w:val="6"/>
-        </w:numPr>
-        <w:pBdr>
-          <w:top w:val="nil"/>
-          <w:left w:val="nil"/>
-          <w:bottom w:val="nil"/>
-          <w:right w:val="nil"/>
-          <w:between w:val="nil"/>
-        </w:pBdr>
-        <w:ind w:left="460" w:hanging="210"/>
-      </w:pPr>
-      <w:r>
-        <w:t xml:space="preserve">This project was graded </w:t>
-      </w:r>
-      <w:r>
-        <w:rPr>
-          <w:color w:val="000000"/>
-        </w:rPr>
-        <w:t>“Outstanding” and “Excellent” for correctness and performance, respectiv</w:t>
-      </w:r>
-      <w:r>
-        <w:t>ely</w:t>
-      </w:r>
-      <w:r>
-        <w:t xml:space="preserve"> </w:t>
-      </w:r>
-      <w:r>
-        <w:rPr>
-          <w:color w:val="000000"/>
-        </w:rPr>
-        <w:t>by the evaluator</w:t>
-      </w:r>
-      <w:r>
-        <w:t xml:space="preserve"> </w:t>
-      </w:r>
+        <w:ind w:left="460"/>
+      </w:pPr>
+    </w:p>
+    <w:p>
+      <w:pPr>
+        <w:spacing w:after="120"/>
+        <w:jc w:val="center"/>
+        <w:rPr>
+          <w:b/>
+        </w:rPr>
+      </w:pPr>
+    </w:p>
+    <w:p>
+      <w:pPr>
+        <w:spacing w:after="120"/>
+        <w:jc w:val="center"/>
+      </w:pPr>
+      <w:r>
+        <w:rPr>
+          <w:b/>
+        </w:rPr>
+        <w:t>To see more of my projects, please visit</w:t>
+      </w:r>
+      <w:r>
+        <w:rPr>
+          <w:b/>
+        </w:rPr>
+        <w:t xml:space="preserve">: </w:t>
+      </w:r>
+      <w:hyperlink r:id="rId25" w:history="1">
+        <w:r>
+          <w:rPr>
+            <w:b/>
+            <w:color w:val="800000"/>
+            <w:u w:val="single"/>
+          </w:rPr>
+          <w:t>willmidget</w:t>
+        </w:r>
+        <w:r>
+          <w:rPr>
+            <w:b/>
+            <w:color w:val="800000"/>
+            <w:u w:val="single"/>
+          </w:rPr>
+          <w:t>t</w:t>
+        </w:r>
+        <w:r>
+          <w:rPr>
+            <w:b/>
+            <w:color w:val="800000"/>
+            <w:u w:val="single"/>
+          </w:rPr>
+          <w:t>e.com/projects</w:t>
+        </w:r>
+      </w:hyperlink>
     </w:p>
     <w:sectPr>
       <w:pgSz w:w="12240" w:h="15840"/>
@@ -2503,6 +3388,44 @@
     </w:sectPr>
   </w:body>
 </w:document>
+</file>
+
+<file path=word/endnotes.xml><?xml version="1.0" encoding="utf-8"?>
+<w:endnotes xmlns:wpc="http://schemas.microsoft.com/office/word/2010/wordprocessingCanvas" xmlns:cx="http://schemas.microsoft.com/office/drawing/2014/chartex" xmlns:cx1="http://schemas.microsoft.com/office/drawing/2015/9/8/chartex" xmlns:cx2="http://schemas.microsoft.com/office/drawing/2015/10/21/chartex" xmlns:cx3="http://schemas.microsoft.com/office/drawing/2016/5/9/chartex" xmlns:cx4="http://schemas.microsoft.com/office/drawing/2016/5/10/chartex" xmlns:cx5="http://schemas.microsoft.com/office/drawing/2016/5/11/chartex" xmlns:cx6="http://schemas.microsoft.com/office/drawing/2016/5/12/chartex" xmlns:cx7="http://schemas.microsoft.com/office/drawing/2016/5/13/chartex" xmlns:cx8="http://schemas.microsoft.com/office/drawing/2016/5/14/chartex" xmlns:mc="http://schemas.openxmlformats.org/markup-compatibility/2006" xmlns:aink="http://schemas.microsoft.com/office/drawing/2016/ink" xmlns:am3d="http://schemas.microsoft.com/office/drawing/2017/model3d" xmlns:o="urn:schemas-microsoft-com:office:office" xmlns:oel="http://schemas.microsoft.com/office/2019/extlst" xmlns:r="http://schemas.openxmlformats.org/officeDocument/2006/relationships" xmlns:m="http://schemas.openxmlformats.org/officeDocument/2006/math" xmlns:v="urn:schemas-microsoft-com:vml" xmlns:wp14="http://schemas.microsoft.com/office/word/2010/wordprocessingDrawing" xmlns:wp="http://schemas.openxmlformats.org/drawingml/2006/wordprocessingDrawing" xmlns:w10="urn:schemas-microsoft-com:office:word" xmlns:w="http://schemas.openxmlformats.org/wordprocessingml/2006/main" xmlns:w14="http://schemas.microsoft.com/office/word/2010/wordml" xmlns:w15="http://schemas.microsoft.com/office/word/2012/wordml" xmlns:w16cex="http://schemas.microsoft.com/office/word/2018/wordml/cex" xmlns:w16cid="http://schemas.microsoft.com/office/word/2016/wordml/cid" xmlns:w16="http://schemas.microsoft.com/office/word/2018/wordml" xmlns:w16sdtdh="http://schemas.microsoft.com/office/word/2020/wordml/sdtdatahash" xmlns:w16se="http://schemas.microsoft.com/office/word/2015/wordml/symex" xmlns:wpg="http://schemas.microsoft.com/office/word/2010/wordprocessingGroup" xmlns:wpi="http://schemas.microsoft.com/office/word/2010/wordprocessingInk" xmlns:wne="http://schemas.microsoft.com/office/word/2006/wordml" xmlns:wps="http://schemas.microsoft.com/office/word/2010/wordprocessingShape" mc:Ignorable="w14 w15 w16se w16cid w16 w16cex w16sdtdh wp14">
+  <w:endnote w:type="separator" w:id="-1">
+    <w:p>
+      <w:r>
+        <w:separator/>
+      </w:r>
+    </w:p>
+  </w:endnote>
+  <w:endnote w:type="continuationSeparator" w:id="0">
+    <w:p>
+      <w:r>
+        <w:continuationSeparator/>
+      </w:r>
+    </w:p>
+  </w:endnote>
+</w:endnotes>
+</file>
+
+<file path=word/footnotes.xml><?xml version="1.0" encoding="utf-8"?>
+<w:footnotes xmlns:wpc="http://schemas.microsoft.com/office/word/2010/wordprocessingCanvas" xmlns:cx="http://schemas.microsoft.com/office/drawing/2014/chartex" xmlns:cx1="http://schemas.microsoft.com/office/drawing/2015/9/8/chartex" xmlns:cx2="http://schemas.microsoft.com/office/drawing/2015/10/21/chartex" xmlns:cx3="http://schemas.microsoft.com/office/drawing/2016/5/9/chartex" xmlns:cx4="http://schemas.microsoft.com/office/drawing/2016/5/10/chartex" xmlns:cx5="http://schemas.microsoft.com/office/drawing/2016/5/11/chartex" xmlns:cx6="http://schemas.microsoft.com/office/drawing/2016/5/12/chartex" xmlns:cx7="http://schemas.microsoft.com/office/drawing/2016/5/13/chartex" xmlns:cx8="http://schemas.microsoft.com/office/drawing/2016/5/14/chartex" xmlns:mc="http://schemas.openxmlformats.org/markup-compatibility/2006" xmlns:aink="http://schemas.microsoft.com/office/drawing/2016/ink" xmlns:am3d="http://schemas.microsoft.com/office/drawing/2017/model3d" xmlns:o="urn:schemas-microsoft-com:office:office" xmlns:oel="http://schemas.microsoft.com/office/2019/extlst" xmlns:r="http://schemas.openxmlformats.org/officeDocument/2006/relationships" xmlns:m="http://schemas.openxmlformats.org/officeDocument/2006/math" xmlns:v="urn:schemas-microsoft-com:vml" xmlns:wp14="http://schemas.microsoft.com/office/word/2010/wordprocessingDrawing" xmlns:wp="http://schemas.openxmlformats.org/drawingml/2006/wordprocessingDrawing" xmlns:w10="urn:schemas-microsoft-com:office:word" xmlns:w="http://schemas.openxmlformats.org/wordprocessingml/2006/main" xmlns:w14="http://schemas.microsoft.com/office/word/2010/wordml" xmlns:w15="http://schemas.microsoft.com/office/word/2012/wordml" xmlns:w16cex="http://schemas.microsoft.com/office/word/2018/wordml/cex" xmlns:w16cid="http://schemas.microsoft.com/office/word/2016/wordml/cid" xmlns:w16="http://schemas.microsoft.com/office/word/2018/wordml" xmlns:w16sdtdh="http://schemas.microsoft.com/office/word/2020/wordml/sdtdatahash" xmlns:w16se="http://schemas.microsoft.com/office/word/2015/wordml/symex" xmlns:wpg="http://schemas.microsoft.com/office/word/2010/wordprocessingGroup" xmlns:wpi="http://schemas.microsoft.com/office/word/2010/wordprocessingInk" xmlns:wne="http://schemas.microsoft.com/office/word/2006/wordml" xmlns:wps="http://schemas.microsoft.com/office/word/2010/wordprocessingShape" mc:Ignorable="w14 w15 w16se w16cid w16 w16cex w16sdtdh wp14">
+  <w:footnote w:type="separator" w:id="-1">
+    <w:p>
+      <w:r>
+        <w:separator/>
+      </w:r>
+    </w:p>
+  </w:footnote>
+  <w:footnote w:type="continuationSeparator" w:id="0">
+    <w:p>
+      <w:r>
+        <w:continuationSeparator/>
+      </w:r>
+    </w:p>
+  </w:footnote>
+</w:footnotes>
 </file>
 
 <file path=word/numbering.xml><?xml version="1.0" encoding="utf-8"?>
@@ -2528,15 +3451,22 @@
         <v:path o:extrusionok="f" gradientshapeok="t" o:connecttype="rect"/>
         <o:lock v:ext="edit" aspectratio="t"/>
       </v:shapetype>
-      <v:shape id="_x0000_i1228" type="#_x0000_t75" style="width:418.2pt;height:418.2pt" o:bullet="t">
+      <v:shape id="_x0000_i2669" type="#_x0000_t75" style="width:417.75pt;height:417.75pt" o:bullet="t">
         <v:imagedata r:id="rId1" o:title="open-close-tag"/>
       </v:shape>
     </w:pict>
   </w:numPicBullet>
   <w:numPicBullet w:numPicBulletId="1">
     <w:pict>
-      <v:shape id="_x0000_i1229" type="#_x0000_t75" style="width:418.2pt;height:381pt" o:bullet="t">
+      <v:shape id="_x0000_i2670" type="#_x0000_t75" style="width:417.75pt;height:380.25pt" o:bullet="t">
         <v:imagedata r:id="rId2" o:title="open-close-tag-r1"/>
+      </v:shape>
+    </w:pict>
+  </w:numPicBullet>
+  <w:numPicBullet w:numPicBulletId="2">
+    <w:pict>
+      <v:shape id="_x0000_i2671" type="#_x0000_t75" alt="Marker outline" style="width:8.25pt;height:12.75pt;visibility:visible" o:gfxdata="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" o:bullet="t">
+        <v:imagedata r:id="rId3" o:title="" croptop="-4981f" cropbottom="-6029f" cropleft="-26938f" cropright="-24928f"/>
       </v:shape>
     </w:pict>
   </w:numPicBullet>
@@ -2880,6 +3810,260 @@
     </w:lvl>
   </w:abstractNum>
   <w:abstractNum w:abstractNumId="3" w15:restartNumberingAfterBreak="0">
+    <w:nsid w:val="1AFB4AB3"/>
+    <w:multiLevelType w:val="hybridMultilevel"/>
+    <w:tmpl w:val="E4DEBD9A"/>
+    <w:lvl w:ilvl="0" w:tplc="5232DA4E">
+      <w:start w:val="1"/>
+      <w:numFmt w:val="bullet"/>
+      <w:lvlText w:val=""/>
+      <w:lvlPicBulletId w:val="2"/>
+      <w:lvlJc w:val="left"/>
+      <w:pPr>
+        <w:tabs>
+          <w:tab w:val="num" w:pos="720"/>
+        </w:tabs>
+        <w:ind w:left="720" w:hanging="360"/>
+      </w:pPr>
+      <w:rPr>
+        <w:rFonts w:ascii="Symbol" w:hAnsi="Symbol" w:hint="default"/>
+      </w:rPr>
+    </w:lvl>
+    <w:lvl w:ilvl="1" w:tplc="96A85030" w:tentative="1">
+      <w:start w:val="1"/>
+      <w:numFmt w:val="bullet"/>
+      <w:lvlText w:val=""/>
+      <w:lvlJc w:val="left"/>
+      <w:pPr>
+        <w:tabs>
+          <w:tab w:val="num" w:pos="1440"/>
+        </w:tabs>
+        <w:ind w:left="1440" w:hanging="360"/>
+      </w:pPr>
+      <w:rPr>
+        <w:rFonts w:ascii="Symbol" w:hAnsi="Symbol" w:hint="default"/>
+      </w:rPr>
+    </w:lvl>
+    <w:lvl w:ilvl="2" w:tplc="AC0CFDAA" w:tentative="1">
+      <w:start w:val="1"/>
+      <w:numFmt w:val="bullet"/>
+      <w:lvlText w:val=""/>
+      <w:lvlJc w:val="left"/>
+      <w:pPr>
+        <w:tabs>
+          <w:tab w:val="num" w:pos="2160"/>
+        </w:tabs>
+        <w:ind w:left="2160" w:hanging="360"/>
+      </w:pPr>
+      <w:rPr>
+        <w:rFonts w:ascii="Symbol" w:hAnsi="Symbol" w:hint="default"/>
+      </w:rPr>
+    </w:lvl>
+    <w:lvl w:ilvl="3" w:tplc="F5D0F1D0" w:tentative="1">
+      <w:start w:val="1"/>
+      <w:numFmt w:val="bullet"/>
+      <w:lvlText w:val=""/>
+      <w:lvlJc w:val="left"/>
+      <w:pPr>
+        <w:tabs>
+          <w:tab w:val="num" w:pos="2880"/>
+        </w:tabs>
+        <w:ind w:left="2880" w:hanging="360"/>
+      </w:pPr>
+      <w:rPr>
+        <w:rFonts w:ascii="Symbol" w:hAnsi="Symbol" w:hint="default"/>
+      </w:rPr>
+    </w:lvl>
+    <w:lvl w:ilvl="4" w:tplc="450A00E0" w:tentative="1">
+      <w:start w:val="1"/>
+      <w:numFmt w:val="bullet"/>
+      <w:lvlText w:val=""/>
+      <w:lvlJc w:val="left"/>
+      <w:pPr>
+        <w:tabs>
+          <w:tab w:val="num" w:pos="3600"/>
+        </w:tabs>
+        <w:ind w:left="3600" w:hanging="360"/>
+      </w:pPr>
+      <w:rPr>
+        <w:rFonts w:ascii="Symbol" w:hAnsi="Symbol" w:hint="default"/>
+      </w:rPr>
+    </w:lvl>
+    <w:lvl w:ilvl="5" w:tplc="FD400698" w:tentative="1">
+      <w:start w:val="1"/>
+      <w:numFmt w:val="bullet"/>
+      <w:lvlText w:val=""/>
+      <w:lvlJc w:val="left"/>
+      <w:pPr>
+        <w:tabs>
+          <w:tab w:val="num" w:pos="4320"/>
+        </w:tabs>
+        <w:ind w:left="4320" w:hanging="360"/>
+      </w:pPr>
+      <w:rPr>
+        <w:rFonts w:ascii="Symbol" w:hAnsi="Symbol" w:hint="default"/>
+      </w:rPr>
+    </w:lvl>
+    <w:lvl w:ilvl="6" w:tplc="70E68F24" w:tentative="1">
+      <w:start w:val="1"/>
+      <w:numFmt w:val="bullet"/>
+      <w:lvlText w:val=""/>
+      <w:lvlJc w:val="left"/>
+      <w:pPr>
+        <w:tabs>
+          <w:tab w:val="num" w:pos="5040"/>
+        </w:tabs>
+        <w:ind w:left="5040" w:hanging="360"/>
+      </w:pPr>
+      <w:rPr>
+        <w:rFonts w:ascii="Symbol" w:hAnsi="Symbol" w:hint="default"/>
+      </w:rPr>
+    </w:lvl>
+    <w:lvl w:ilvl="7" w:tplc="F0C8B760" w:tentative="1">
+      <w:start w:val="1"/>
+      <w:numFmt w:val="bullet"/>
+      <w:lvlText w:val=""/>
+      <w:lvlJc w:val="left"/>
+      <w:pPr>
+        <w:tabs>
+          <w:tab w:val="num" w:pos="5760"/>
+        </w:tabs>
+        <w:ind w:left="5760" w:hanging="360"/>
+      </w:pPr>
+      <w:rPr>
+        <w:rFonts w:ascii="Symbol" w:hAnsi="Symbol" w:hint="default"/>
+      </w:rPr>
+    </w:lvl>
+    <w:lvl w:ilvl="8" w:tplc="96F6C74C" w:tentative="1">
+      <w:start w:val="1"/>
+      <w:numFmt w:val="bullet"/>
+      <w:lvlText w:val=""/>
+      <w:lvlJc w:val="left"/>
+      <w:pPr>
+        <w:tabs>
+          <w:tab w:val="num" w:pos="6480"/>
+        </w:tabs>
+        <w:ind w:left="6480" w:hanging="360"/>
+      </w:pPr>
+      <w:rPr>
+        <w:rFonts w:ascii="Symbol" w:hAnsi="Symbol" w:hint="default"/>
+      </w:rPr>
+    </w:lvl>
+  </w:abstractNum>
+  <w:abstractNum w:abstractNumId="4" w15:restartNumberingAfterBreak="0">
+    <w:nsid w:val="24730C74"/>
+    <w:multiLevelType w:val="hybridMultilevel"/>
+    <w:tmpl w:val="DB60970E"/>
+    <w:lvl w:ilvl="0" w:tplc="1009000B">
+      <w:start w:val="1"/>
+      <w:numFmt w:val="bullet"/>
+      <w:lvlText w:val=""/>
+      <w:lvlJc w:val="left"/>
+      <w:pPr>
+        <w:ind w:left="720" w:hanging="360"/>
+      </w:pPr>
+      <w:rPr>
+        <w:rFonts w:ascii="Wingdings" w:hAnsi="Wingdings" w:hint="default"/>
+      </w:rPr>
+    </w:lvl>
+    <w:lvl w:ilvl="1" w:tplc="10090003" w:tentative="1">
+      <w:start w:val="1"/>
+      <w:numFmt w:val="bullet"/>
+      <w:lvlText w:val="o"/>
+      <w:lvlJc w:val="left"/>
+      <w:pPr>
+        <w:ind w:left="1440" w:hanging="360"/>
+      </w:pPr>
+      <w:rPr>
+        <w:rFonts w:ascii="Courier New" w:hAnsi="Courier New" w:cs="Courier New" w:hint="default"/>
+      </w:rPr>
+    </w:lvl>
+    <w:lvl w:ilvl="2" w:tplc="10090005" w:tentative="1">
+      <w:start w:val="1"/>
+      <w:numFmt w:val="bullet"/>
+      <w:lvlText w:val=""/>
+      <w:lvlJc w:val="left"/>
+      <w:pPr>
+        <w:ind w:left="2160" w:hanging="360"/>
+      </w:pPr>
+      <w:rPr>
+        <w:rFonts w:ascii="Wingdings" w:hAnsi="Wingdings" w:hint="default"/>
+      </w:rPr>
+    </w:lvl>
+    <w:lvl w:ilvl="3" w:tplc="10090001" w:tentative="1">
+      <w:start w:val="1"/>
+      <w:numFmt w:val="bullet"/>
+      <w:lvlText w:val=""/>
+      <w:lvlJc w:val="left"/>
+      <w:pPr>
+        <w:ind w:left="2880" w:hanging="360"/>
+      </w:pPr>
+      <w:rPr>
+        <w:rFonts w:ascii="Symbol" w:hAnsi="Symbol" w:hint="default"/>
+      </w:rPr>
+    </w:lvl>
+    <w:lvl w:ilvl="4" w:tplc="10090003" w:tentative="1">
+      <w:start w:val="1"/>
+      <w:numFmt w:val="bullet"/>
+      <w:lvlText w:val="o"/>
+      <w:lvlJc w:val="left"/>
+      <w:pPr>
+        <w:ind w:left="3600" w:hanging="360"/>
+      </w:pPr>
+      <w:rPr>
+        <w:rFonts w:ascii="Courier New" w:hAnsi="Courier New" w:cs="Courier New" w:hint="default"/>
+      </w:rPr>
+    </w:lvl>
+    <w:lvl w:ilvl="5" w:tplc="10090005" w:tentative="1">
+      <w:start w:val="1"/>
+      <w:numFmt w:val="bullet"/>
+      <w:lvlText w:val=""/>
+      <w:lvlJc w:val="left"/>
+      <w:pPr>
+        <w:ind w:left="4320" w:hanging="360"/>
+      </w:pPr>
+      <w:rPr>
+        <w:rFonts w:ascii="Wingdings" w:hAnsi="Wingdings" w:hint="default"/>
+      </w:rPr>
+    </w:lvl>
+    <w:lvl w:ilvl="6" w:tplc="10090001" w:tentative="1">
+      <w:start w:val="1"/>
+      <w:numFmt w:val="bullet"/>
+      <w:lvlText w:val=""/>
+      <w:lvlJc w:val="left"/>
+      <w:pPr>
+        <w:ind w:left="5040" w:hanging="360"/>
+      </w:pPr>
+      <w:rPr>
+        <w:rFonts w:ascii="Symbol" w:hAnsi="Symbol" w:hint="default"/>
+      </w:rPr>
+    </w:lvl>
+    <w:lvl w:ilvl="7" w:tplc="10090003" w:tentative="1">
+      <w:start w:val="1"/>
+      <w:numFmt w:val="bullet"/>
+      <w:lvlText w:val="o"/>
+      <w:lvlJc w:val="left"/>
+      <w:pPr>
+        <w:ind w:left="5760" w:hanging="360"/>
+      </w:pPr>
+      <w:rPr>
+        <w:rFonts w:ascii="Courier New" w:hAnsi="Courier New" w:cs="Courier New" w:hint="default"/>
+      </w:rPr>
+    </w:lvl>
+    <w:lvl w:ilvl="8" w:tplc="10090005" w:tentative="1">
+      <w:start w:val="1"/>
+      <w:numFmt w:val="bullet"/>
+      <w:lvlText w:val=""/>
+      <w:lvlJc w:val="left"/>
+      <w:pPr>
+        <w:ind w:left="6480" w:hanging="360"/>
+      </w:pPr>
+      <w:rPr>
+        <w:rFonts w:ascii="Wingdings" w:hAnsi="Wingdings" w:hint="default"/>
+      </w:rPr>
+    </w:lvl>
+  </w:abstractNum>
+  <w:abstractNum w:abstractNumId="5" w15:restartNumberingAfterBreak="0">
     <w:nsid w:val="3AB87028"/>
     <w:multiLevelType w:val="hybridMultilevel"/>
     <w:tmpl w:val="DEDE6C84"/>
@@ -2992,7 +4176,7 @@
       </w:rPr>
     </w:lvl>
   </w:abstractNum>
-  <w:abstractNum w:abstractNumId="4" w15:restartNumberingAfterBreak="0">
+  <w:abstractNum w:abstractNumId="6" w15:restartNumberingAfterBreak="0">
     <w:nsid w:val="47205578"/>
     <w:multiLevelType w:val="multilevel"/>
     <w:tmpl w:val="FC38A108"/>
@@ -3002,7 +4186,7 @@
       <w:lvlText w:val=""/>
       <w:lvlJc w:val="left"/>
       <w:pPr>
-        <w:ind w:left="2629" w:hanging="360"/>
+        <w:ind w:left="502" w:hanging="360"/>
       </w:pPr>
       <w:rPr>
         <w:rFonts w:ascii="Wingdings" w:hAnsi="Wingdings" w:hint="default"/>
@@ -3014,7 +4198,7 @@
       <w:lvlText w:val="o"/>
       <w:lvlJc w:val="left"/>
       <w:pPr>
-        <w:ind w:left="1440" w:hanging="360"/>
+        <w:ind w:left="-687" w:hanging="360"/>
       </w:pPr>
       <w:rPr>
         <w:rFonts w:ascii="Courier New" w:eastAsia="Courier New" w:hAnsi="Courier New" w:cs="Courier New"/>
@@ -3026,7 +4210,7 @@
       <w:lvlText w:val="▪"/>
       <w:lvlJc w:val="left"/>
       <w:pPr>
-        <w:ind w:left="2160" w:hanging="360"/>
+        <w:ind w:left="33" w:hanging="360"/>
       </w:pPr>
       <w:rPr>
         <w:rFonts w:ascii="Noto Sans Symbols" w:eastAsia="Noto Sans Symbols" w:hAnsi="Noto Sans Symbols" w:cs="Noto Sans Symbols"/>
@@ -3038,7 +4222,7 @@
       <w:lvlText w:val="●"/>
       <w:lvlJc w:val="left"/>
       <w:pPr>
-        <w:ind w:left="2880" w:hanging="360"/>
+        <w:ind w:left="753" w:hanging="360"/>
       </w:pPr>
       <w:rPr>
         <w:rFonts w:ascii="Noto Sans Symbols" w:eastAsia="Noto Sans Symbols" w:hAnsi="Noto Sans Symbols" w:cs="Noto Sans Symbols"/>
@@ -3050,7 +4234,7 @@
       <w:lvlText w:val="o"/>
       <w:lvlJc w:val="left"/>
       <w:pPr>
-        <w:ind w:left="3600" w:hanging="360"/>
+        <w:ind w:left="1473" w:hanging="360"/>
       </w:pPr>
       <w:rPr>
         <w:rFonts w:ascii="Courier New" w:eastAsia="Courier New" w:hAnsi="Courier New" w:cs="Courier New"/>
@@ -3062,7 +4246,7 @@
       <w:lvlText w:val="▪"/>
       <w:lvlJc w:val="left"/>
       <w:pPr>
-        <w:ind w:left="4320" w:hanging="360"/>
+        <w:ind w:left="2193" w:hanging="360"/>
       </w:pPr>
       <w:rPr>
         <w:rFonts w:ascii="Noto Sans Symbols" w:eastAsia="Noto Sans Symbols" w:hAnsi="Noto Sans Symbols" w:cs="Noto Sans Symbols"/>
@@ -3074,7 +4258,7 @@
       <w:lvlText w:val="●"/>
       <w:lvlJc w:val="left"/>
       <w:pPr>
-        <w:ind w:left="5040" w:hanging="360"/>
+        <w:ind w:left="2913" w:hanging="360"/>
       </w:pPr>
       <w:rPr>
         <w:rFonts w:ascii="Noto Sans Symbols" w:eastAsia="Noto Sans Symbols" w:hAnsi="Noto Sans Symbols" w:cs="Noto Sans Symbols"/>
@@ -3086,7 +4270,7 @@
       <w:lvlText w:val="o"/>
       <w:lvlJc w:val="left"/>
       <w:pPr>
-        <w:ind w:left="5760" w:hanging="360"/>
+        <w:ind w:left="3633" w:hanging="360"/>
       </w:pPr>
       <w:rPr>
         <w:rFonts w:ascii="Courier New" w:eastAsia="Courier New" w:hAnsi="Courier New" w:cs="Courier New"/>
@@ -3098,14 +4282,14 @@
       <w:lvlText w:val="▪"/>
       <w:lvlJc w:val="left"/>
       <w:pPr>
-        <w:ind w:left="6480" w:hanging="360"/>
+        <w:ind w:left="4353" w:hanging="360"/>
       </w:pPr>
       <w:rPr>
         <w:rFonts w:ascii="Noto Sans Symbols" w:eastAsia="Noto Sans Symbols" w:hAnsi="Noto Sans Symbols" w:cs="Noto Sans Symbols"/>
       </w:rPr>
     </w:lvl>
   </w:abstractNum>
-  <w:abstractNum w:abstractNumId="5" w15:restartNumberingAfterBreak="0">
+  <w:abstractNum w:abstractNumId="7" w15:restartNumberingAfterBreak="0">
     <w:nsid w:val="52C636B3"/>
     <w:multiLevelType w:val="multilevel"/>
     <w:tmpl w:val="749E6CEC"/>
@@ -3218,7 +4402,7 @@
       </w:rPr>
     </w:lvl>
   </w:abstractNum>
-  <w:abstractNum w:abstractNumId="6" w15:restartNumberingAfterBreak="0">
+  <w:abstractNum w:abstractNumId="8" w15:restartNumberingAfterBreak="0">
     <w:nsid w:val="5FBD256B"/>
     <w:multiLevelType w:val="multilevel"/>
     <w:tmpl w:val="6BD2EB12"/>
@@ -3331,7 +4515,7 @@
       </w:rPr>
     </w:lvl>
   </w:abstractNum>
-  <w:abstractNum w:abstractNumId="7" w15:restartNumberingAfterBreak="0">
+  <w:abstractNum w:abstractNumId="9" w15:restartNumberingAfterBreak="0">
     <w:nsid w:val="670F0A5E"/>
     <w:multiLevelType w:val="multilevel"/>
     <w:tmpl w:val="9ECC849A"/>
@@ -3448,24 +4632,30 @@
     <w:abstractNumId w:val="1"/>
   </w:num>
   <w:num w:numId="2" w16cid:durableId="613749458">
-    <w:abstractNumId w:val="5"/>
+    <w:abstractNumId w:val="7"/>
   </w:num>
   <w:num w:numId="3" w16cid:durableId="1842964470">
     <w:abstractNumId w:val="2"/>
   </w:num>
   <w:num w:numId="4" w16cid:durableId="75906764">
-    <w:abstractNumId w:val="4"/>
+    <w:abstractNumId w:val="6"/>
   </w:num>
   <w:num w:numId="5" w16cid:durableId="792989594">
     <w:abstractNumId w:val="0"/>
   </w:num>
   <w:num w:numId="6" w16cid:durableId="2057317397">
-    <w:abstractNumId w:val="6"/>
+    <w:abstractNumId w:val="8"/>
   </w:num>
   <w:num w:numId="7" w16cid:durableId="563682604">
-    <w:abstractNumId w:val="7"/>
+    <w:abstractNumId w:val="9"/>
   </w:num>
   <w:num w:numId="8" w16cid:durableId="1304459533">
+    <w:abstractNumId w:val="5"/>
+  </w:num>
+  <w:num w:numId="9" w16cid:durableId="2062050237">
+    <w:abstractNumId w:val="4"/>
+  </w:num>
+  <w:num w:numId="10" w16cid:durableId="327372622">
     <w:abstractNumId w:val="3"/>
   </w:num>
 </w:numbering>
@@ -4002,7 +5192,6 @@
   <w:style w:type="character" w:default="1" w:styleId="DefaultParagraphFont">
     <w:name w:val="Default Paragraph Font"/>
     <w:uiPriority w:val="1"/>
-    <w:semiHidden/>
     <w:unhideWhenUsed/>
   </w:style>
   <w:style w:type="table" w:default="1" w:styleId="TableNormal">
@@ -4419,6 +5608,64 @@
       </w:tblCellMar>
     </w:tblPr>
   </w:style>
+  <w:style w:type="table" w:styleId="TableGrid">
+    <w:name w:val="Table Grid"/>
+    <w:basedOn w:val="TableNormal"/>
+    <w:uiPriority w:val="39"/>
+    <w:rsid w:val="00E44D88"/>
+    <w:tblPr>
+      <w:tblBorders>
+        <w:top w:val="single" w:sz="4" w:space="0" w:color="auto"/>
+        <w:left w:val="single" w:sz="4" w:space="0" w:color="auto"/>
+        <w:bottom w:val="single" w:sz="4" w:space="0" w:color="auto"/>
+        <w:right w:val="single" w:sz="4" w:space="0" w:color="auto"/>
+        <w:insideH w:val="single" w:sz="4" w:space="0" w:color="auto"/>
+        <w:insideV w:val="single" w:sz="4" w:space="0" w:color="auto"/>
+      </w:tblBorders>
+    </w:tblPr>
+  </w:style>
+  <w:style w:type="paragraph" w:styleId="Header">
+    <w:name w:val="header"/>
+    <w:basedOn w:val="Normal"/>
+    <w:link w:val="HeaderChar"/>
+    <w:uiPriority w:val="99"/>
+    <w:unhideWhenUsed/>
+    <w:rsid w:val="002F142C"/>
+    <w:pPr>
+      <w:tabs>
+        <w:tab w:val="center" w:pos="4680"/>
+        <w:tab w:val="right" w:pos="9360"/>
+      </w:tabs>
+    </w:pPr>
+  </w:style>
+  <w:style w:type="character" w:customStyle="1" w:styleId="HeaderChar">
+    <w:name w:val="Header Char"/>
+    <w:basedOn w:val="DefaultParagraphFont"/>
+    <w:link w:val="Header"/>
+    <w:uiPriority w:val="99"/>
+    <w:rsid w:val="002F142C"/>
+  </w:style>
+  <w:style w:type="paragraph" w:styleId="Footer">
+    <w:name w:val="footer"/>
+    <w:basedOn w:val="Normal"/>
+    <w:link w:val="FooterChar"/>
+    <w:uiPriority w:val="99"/>
+    <w:unhideWhenUsed/>
+    <w:rsid w:val="002F142C"/>
+    <w:pPr>
+      <w:tabs>
+        <w:tab w:val="center" w:pos="4680"/>
+        <w:tab w:val="right" w:pos="9360"/>
+      </w:tabs>
+    </w:pPr>
+  </w:style>
+  <w:style w:type="character" w:customStyle="1" w:styleId="FooterChar">
+    <w:name w:val="Footer Char"/>
+    <w:basedOn w:val="DefaultParagraphFont"/>
+    <w:link w:val="Footer"/>
+    <w:uiPriority w:val="99"/>
+    <w:rsid w:val="002F142C"/>
+  </w:style>
 </w:styles>
 </file>
 

</xml_diff>

<commit_message>
css cleanup, project description changes
</commit_message>
<xml_diff>
--- a/build/documents/will-midgette-resume.docx
+++ b/build/documents/will-midgette-resume.docx
@@ -183,6 +183,7 @@
             </w:pPr>
             <w:r>
               <w:rPr>
+                <w:noProof/>
                 <w:sz w:val="22"/>
                 <w:szCs w:val="22"/>
               </w:rPr>
@@ -421,25 +422,7 @@
                   <w:color w:val="800000"/>
                   <w:u w:val="single"/>
                 </w:rPr>
-                <w:t>wamidgett</w:t>
-              </w:r>
-              <w:r>
-                <w:rPr>
-                  <w:b/>
-                  <w:smallCaps/>
-                  <w:color w:val="800000"/>
-                  <w:u w:val="single"/>
-                </w:rPr>
-                <w:t>e</w:t>
-              </w:r>
-              <w:r>
-                <w:rPr>
-                  <w:b/>
-                  <w:smallCaps/>
-                  <w:color w:val="800000"/>
-                  <w:u w:val="single"/>
-                </w:rPr>
-                <w:t>@gmail.com</w:t>
+                <w:t>wamidgette@gmail.com</w:t>
               </w:r>
             </w:hyperlink>
           </w:p>
@@ -519,25 +502,7 @@
                   <w:color w:val="800000"/>
                   <w:u w:val="single"/>
                 </w:rPr>
-                <w:t>Gi</w:t>
-              </w:r>
-              <w:r>
-                <w:rPr>
-                  <w:b/>
-                  <w:smallCaps/>
-                  <w:color w:val="800000"/>
-                  <w:u w:val="single"/>
-                </w:rPr>
-                <w:t>tHu</w:t>
-              </w:r>
-              <w:r>
-                <w:rPr>
-                  <w:b/>
-                  <w:smallCaps/>
-                  <w:color w:val="800000"/>
-                  <w:u w:val="single"/>
-                </w:rPr>
-                <w:t>b</w:t>
+                <w:t>GitHub</w:t>
               </w:r>
             </w:hyperlink>
           </w:p>
@@ -620,25 +585,7 @@
                   <w:color w:val="800000"/>
                   <w:u w:val="single"/>
                 </w:rPr>
-                <w:t>Lin</w:t>
-              </w:r>
-              <w:r>
-                <w:rPr>
-                  <w:b/>
-                  <w:smallCaps/>
-                  <w:color w:val="800000"/>
-                  <w:u w:val="single"/>
-                </w:rPr>
-                <w:t>k</w:t>
-              </w:r>
-              <w:r>
-                <w:rPr>
-                  <w:b/>
-                  <w:smallCaps/>
-                  <w:color w:val="800000"/>
-                  <w:u w:val="single"/>
-                </w:rPr>
-                <w:t>edIn</w:t>
+                <w:t>LinkedIn</w:t>
               </w:r>
             </w:hyperlink>
             <w:r>
@@ -733,25 +680,7 @@
                   <w:color w:val="800000"/>
                   <w:u w:val="single"/>
                 </w:rPr>
-                <w:t>Po</w:t>
-              </w:r>
-              <w:r>
-                <w:rPr>
-                  <w:b/>
-                  <w:smallCaps/>
-                  <w:color w:val="800000"/>
-                  <w:u w:val="single"/>
-                </w:rPr>
-                <w:t>r</w:t>
-              </w:r>
-              <w:r>
-                <w:rPr>
-                  <w:b/>
-                  <w:smallCaps/>
-                  <w:color w:val="800000"/>
-                  <w:u w:val="single"/>
-                </w:rPr>
-                <w:t>tfolio</w:t>
+                <w:t>Portfolio</w:t>
               </w:r>
             </w:hyperlink>
           </w:p>
@@ -1179,25 +1108,7 @@
               </w:pBdr>
             </w:pPr>
             <w:r>
-              <w:t>WordPress</w:t>
-            </w:r>
-          </w:p>
-          <w:p>
-            <w:pPr>
-              <w:numPr>
-                <w:ilvl w:val="0"/>
-                <w:numId w:val="8"/>
-              </w:numPr>
-              <w:pBdr>
-                <w:top w:val="nil"/>
-                <w:left w:val="nil"/>
-                <w:bottom w:val="nil"/>
-                <w:right w:val="nil"/>
-                <w:between w:val="nil"/>
-              </w:pBdr>
-            </w:pPr>
-            <w:r>
-              <w:t>MySQL</w:t>
+              <w:t>SQL</w:t>
             </w:r>
           </w:p>
           <w:p>
@@ -1400,15 +1311,7 @@
               <w:jc w:val="right"/>
             </w:pPr>
             <w:r>
-              <w:t xml:space="preserve">February 14, </w:t>
-            </w:r>
-            <w:proofErr w:type="gramStart"/>
-            <w:r>
-              <w:t>2022</w:t>
-            </w:r>
-            <w:proofErr w:type="gramEnd"/>
-            <w:r>
-              <w:t xml:space="preserve"> to Present</w:t>
+              <w:t>February 2022 to Present</w:t>
             </w:r>
           </w:p>
         </w:tc>
@@ -1437,7 +1340,19 @@
         <w:rPr>
           <w:color w:val="000000"/>
         </w:rPr>
-        <w:t>Design, development, and deployment of all company web applications</w:t>
+        <w:t>Design</w:t>
+      </w:r>
+      <w:r>
+        <w:rPr>
+          <w:color w:val="000000"/>
+        </w:rPr>
+        <w:t xml:space="preserve"> and </w:t>
+      </w:r>
+      <w:r>
+        <w:rPr>
+          <w:color w:val="000000"/>
+        </w:rPr>
+        <w:t>development of company web applications</w:t>
       </w:r>
     </w:p>
     <w:p>
@@ -1463,6 +1378,32 @@
         <w:rPr>
           <w:color w:val="000000"/>
         </w:rPr>
+        <w:t>Deployment of web applications on AWS EC2 running Ubuntu or Amazon Linux</w:t>
+      </w:r>
+    </w:p>
+    <w:p>
+      <w:pPr>
+        <w:numPr>
+          <w:ilvl w:val="0"/>
+          <w:numId w:val="4"/>
+        </w:numPr>
+        <w:pBdr>
+          <w:top w:val="nil"/>
+          <w:left w:val="nil"/>
+          <w:bottom w:val="nil"/>
+          <w:right w:val="nil"/>
+          <w:between w:val="nil"/>
+        </w:pBdr>
+        <w:spacing w:after="60"/>
+        <w:ind w:left="510" w:hanging="340"/>
+        <w:rPr>
+          <w:color w:val="000000"/>
+        </w:rPr>
+      </w:pPr>
+      <w:r>
+        <w:rPr>
+          <w:color w:val="000000"/>
+        </w:rPr>
         <w:t>Create new and improve existing features in</w:t>
       </w:r>
       <w:r>
@@ -1475,8 +1416,16 @@
         <w:rPr>
           <w:color w:val="000000"/>
         </w:rPr>
-        <w:t>Laravel application for sharing company research with employees and engineering consultants</w:t>
-      </w:r>
+        <w:t xml:space="preserve">Laravel application for sharing company research with employees and engineering </w:t>
+      </w:r>
+      <w:proofErr w:type="gramStart"/>
+      <w:r>
+        <w:rPr>
+          <w:color w:val="000000"/>
+        </w:rPr>
+        <w:t>consultants</w:t>
+      </w:r>
+      <w:proofErr w:type="gramEnd"/>
     </w:p>
     <w:p>
       <w:pPr>
@@ -1683,14 +1632,7 @@
                 <w:b/>
                 <w:color w:val="000000"/>
               </w:rPr>
-              <w:t>Full-Stack JavaScript Developer Intern</w:t>
-            </w:r>
-            <w:r>
-              <w:rPr>
-                <w:b/>
-                <w:color w:val="000000"/>
-              </w:rPr>
-              <w:t xml:space="preserve">, </w:t>
+              <w:t xml:space="preserve">Full-Stack JavaScript Developer Intern, </w:t>
             </w:r>
             <w:proofErr w:type="spellStart"/>
             <w:r>
@@ -1734,15 +1676,16 @@
               <w:jc w:val="right"/>
             </w:pPr>
             <w:r>
-              <w:t xml:space="preserve">October 4, </w:t>
+              <w:t xml:space="preserve">October 2021 to </w:t>
             </w:r>
-            <w:proofErr w:type="gramStart"/>
             <w:r>
-              <w:t>2021</w:t>
+              <w:t>January</w:t>
             </w:r>
-            <w:proofErr w:type="gramEnd"/>
             <w:r>
-              <w:t xml:space="preserve"> to December 23, 2021</w:t>
+              <w:t xml:space="preserve"> 202</w:t>
+            </w:r>
+            <w:r>
+              <w:t>2</w:t>
             </w:r>
           </w:p>
         </w:tc>
@@ -1767,43 +1710,61 @@
           <w:color w:val="000000"/>
         </w:rPr>
       </w:pPr>
+      <w:r>
+        <w:rPr>
+          <w:color w:val="000000"/>
+        </w:rPr>
+        <w:t xml:space="preserve">Worked under </w:t>
+      </w:r>
+      <w:r>
+        <w:rPr>
+          <w:color w:val="000000"/>
+        </w:rPr>
+        <w:t>a s</w:t>
+      </w:r>
+      <w:r>
+        <w:rPr>
+          <w:color w:val="000000"/>
+        </w:rPr>
+        <w:t xml:space="preserve">enior </w:t>
+      </w:r>
+      <w:r>
+        <w:rPr>
+          <w:color w:val="000000"/>
+        </w:rPr>
+        <w:t>d</w:t>
+      </w:r>
+      <w:r>
+        <w:rPr>
+          <w:color w:val="000000"/>
+        </w:rPr>
+        <w:t xml:space="preserve">eveloper to build and modify </w:t>
+      </w:r>
+      <w:r>
+        <w:rPr>
+          <w:color w:val="000000"/>
+        </w:rPr>
+        <w:t xml:space="preserve">features </w:t>
+      </w:r>
+      <w:r>
+        <w:rPr>
+          <w:color w:val="000000"/>
+        </w:rPr>
+        <w:t xml:space="preserve">for company </w:t>
+      </w:r>
       <w:proofErr w:type="gramStart"/>
       <w:r>
         <w:rPr>
           <w:color w:val="000000"/>
         </w:rPr>
-        <w:t>Worked under</w:t>
+        <w:t>website</w:t>
       </w:r>
       <w:proofErr w:type="gramEnd"/>
       <w:r>
         <w:rPr>
           <w:color w:val="000000"/>
         </w:rPr>
-        <w:t xml:space="preserve"> Senior Developer to build new </w:t>
-      </w:r>
-      <w:r>
-        <w:rPr>
-          <w:color w:val="000000"/>
-        </w:rPr>
-        <w:t xml:space="preserve">features </w:t>
-      </w:r>
-      <w:r>
-        <w:rPr>
-          <w:color w:val="000000"/>
-        </w:rPr>
-        <w:t xml:space="preserve">and modify existing </w:t>
-      </w:r>
-      <w:r>
-        <w:rPr>
-          <w:color w:val="000000"/>
-        </w:rPr>
-        <w:t xml:space="preserve">ones </w:t>
-      </w:r>
-      <w:r>
-        <w:rPr>
-          <w:color w:val="000000"/>
-        </w:rPr>
-        <w:t xml:space="preserve">for company website </w:t>
+        <w:t xml:space="preserve"> </w:t>
       </w:r>
     </w:p>
     <w:p>
@@ -1965,6 +1926,7 @@
         <w:rPr>
           <w:color w:val="000000"/>
         </w:rPr>
+        <w:lastRenderedPageBreak/>
         <w:t>Used skills in Sass to minimize CSS code and reduce number of media queries</w:t>
       </w:r>
     </w:p>
@@ -1991,7 +1953,6 @@
         <w:rPr>
           <w:color w:val="000000"/>
         </w:rPr>
-        <w:lastRenderedPageBreak/>
         <w:t xml:space="preserve">Reproduced mockups </w:t>
       </w:r>
       <w:r>
@@ -2004,16 +1965,8 @@
         <w:rPr>
           <w:color w:val="000000"/>
         </w:rPr>
-        <w:t xml:space="preserve"> team using skills in CSS grid, flexbox, animations, </w:t>
-      </w:r>
-      <w:proofErr w:type="gramStart"/>
-      <w:r>
-        <w:rPr>
-          <w:color w:val="000000"/>
-        </w:rPr>
-        <w:t>etc.</w:t>
-      </w:r>
-      <w:proofErr w:type="gramEnd"/>
+        <w:t xml:space="preserve"> team using skills in CSS grid, flexbox, animations, etc.</w:t>
+      </w:r>
     </w:p>
     <w:p>
       <w:pPr>
@@ -2272,22 +2225,16 @@
         <w:rPr>
           <w:color w:val="000000"/>
         </w:rPr>
-        <w:t xml:space="preserve">, a new one </w:t>
+        <w:t xml:space="preserve">, a new one is automatically created and </w:t>
       </w:r>
       <w:proofErr w:type="gramStart"/>
       <w:r>
         <w:rPr>
           <w:color w:val="000000"/>
         </w:rPr>
-        <w:t>is automatically created</w:t>
+        <w:t>populated</w:t>
       </w:r>
       <w:proofErr w:type="gramEnd"/>
-      <w:r>
-        <w:rPr>
-          <w:color w:val="000000"/>
-        </w:rPr>
-        <w:t xml:space="preserve"> and populated</w:t>
-      </w:r>
     </w:p>
     <w:p>
       <w:pPr>
@@ -2360,21 +2307,7 @@
                 <w:b/>
                 <w:color w:val="000000"/>
               </w:rPr>
-              <w:t>Cert., Web Development</w:t>
-            </w:r>
-            <w:r>
-              <w:rPr>
-                <w:b/>
-                <w:color w:val="000000"/>
-              </w:rPr>
-              <w:t xml:space="preserve">, </w:t>
-            </w:r>
-            <w:r>
-              <w:rPr>
-                <w:b/>
-                <w:color w:val="000000"/>
-              </w:rPr>
-              <w:t>Humber College</w:t>
+              <w:t>Cert., Web Development, Humber College</w:t>
             </w:r>
           </w:p>
         </w:tc>
@@ -2528,21 +2461,7 @@
                 <w:b/>
                 <w:color w:val="000000"/>
               </w:rPr>
-              <w:t>, Civil Engineering &amp; Co-op</w:t>
-            </w:r>
-            <w:r>
-              <w:rPr>
-                <w:b/>
-                <w:color w:val="000000"/>
-              </w:rPr>
-              <w:t xml:space="preserve">, </w:t>
-            </w:r>
-            <w:r>
-              <w:rPr>
-                <w:b/>
-                <w:color w:val="000000"/>
-              </w:rPr>
-              <w:t>McMaster University</w:t>
+              <w:t>, Civil Engineering &amp; Co-op, McMaster University</w:t>
             </w:r>
           </w:p>
         </w:tc>
@@ -2924,16 +2843,8 @@
         <w:rPr>
           <w:color w:val="000000"/>
         </w:rPr>
-        <w:t xml:space="preserve"> This pauses the video stream and takes a snapshot of the frozen image using the html canvas element</w:t>
-      </w:r>
-      <w:proofErr w:type="gramStart"/>
-      <w:r>
-        <w:rPr>
-          <w:color w:val="000000"/>
-        </w:rPr>
-        <w:t xml:space="preserve">.  </w:t>
-      </w:r>
-      <w:proofErr w:type="gramEnd"/>
+        <w:t xml:space="preserve"> This pauses the video stream and takes a snapshot of the frozen image using the html canvas element.  </w:t>
+      </w:r>
     </w:p>
     <w:p>
       <w:pPr>
@@ -3029,39 +2940,7 @@
             <w:color w:val="800000"/>
             <w:u w:val="single"/>
           </w:rPr>
-          <w:t xml:space="preserve">Explore </w:t>
-        </w:r>
-        <w:r>
-          <w:rPr>
-            <w:b/>
-            <w:color w:val="800000"/>
-            <w:u w:val="single"/>
-          </w:rPr>
-          <w:t>C</w:t>
-        </w:r>
-        <w:r>
-          <w:rPr>
-            <w:b/>
-            <w:color w:val="800000"/>
-            <w:u w:val="single"/>
-          </w:rPr>
-          <w:t>iti</w:t>
-        </w:r>
-        <w:r>
-          <w:rPr>
-            <w:b/>
-            <w:color w:val="800000"/>
-            <w:u w:val="single"/>
-          </w:rPr>
-          <w:t>e</w:t>
-        </w:r>
-        <w:r>
-          <w:rPr>
-            <w:b/>
-            <w:color w:val="800000"/>
-            <w:u w:val="single"/>
-          </w:rPr>
-          <w:t>s Project</w:t>
+          <w:t>Explore Cities Project</w:t>
         </w:r>
       </w:hyperlink>
       <w:r>
@@ -3161,22 +3040,16 @@
         <w:rPr>
           <w:color w:val="000000"/>
         </w:rPr>
-        <w:t xml:space="preserve">Google Map object loads, and GET request </w:t>
+        <w:t xml:space="preserve">Google Map object loads, and GET request is sent to Teleport API for all cities in their </w:t>
       </w:r>
       <w:proofErr w:type="gramStart"/>
       <w:r>
         <w:rPr>
           <w:color w:val="000000"/>
         </w:rPr>
-        <w:t>is sent</w:t>
+        <w:t>database</w:t>
       </w:r>
       <w:proofErr w:type="gramEnd"/>
-      <w:r>
-        <w:rPr>
-          <w:color w:val="000000"/>
-        </w:rPr>
-        <w:t xml:space="preserve"> to Teleport API for all cities in their database</w:t>
-      </w:r>
     </w:p>
     <w:p>
       <w:pPr>
@@ -3201,22 +3074,16 @@
         <w:rPr>
           <w:color w:val="000000"/>
         </w:rPr>
-        <w:t xml:space="preserve">For each city returned, Google Map marker </w:t>
+        <w:t xml:space="preserve">For each city returned, Google Map marker is created with Onclick </w:t>
       </w:r>
       <w:proofErr w:type="gramStart"/>
       <w:r>
         <w:rPr>
           <w:color w:val="000000"/>
         </w:rPr>
-        <w:t>is created</w:t>
+        <w:t>trigger</w:t>
       </w:r>
       <w:proofErr w:type="gramEnd"/>
-      <w:r>
-        <w:rPr>
-          <w:color w:val="000000"/>
-        </w:rPr>
-        <w:t xml:space="preserve"> with Onclick trigger</w:t>
-      </w:r>
     </w:p>
     <w:p>
       <w:pPr>
@@ -3241,22 +3108,16 @@
         <w:rPr>
           <w:color w:val="000000"/>
         </w:rPr>
-        <w:t xml:space="preserve">When </w:t>
+        <w:t xml:space="preserve">When a city marker is clicked by the user, another GET request is sent to Teleport API for city data based on user’s selected </w:t>
       </w:r>
       <w:proofErr w:type="gramStart"/>
       <w:r>
         <w:rPr>
           <w:color w:val="000000"/>
         </w:rPr>
-        <w:t>a city marker is clicked by the user</w:t>
+        <w:t>preferences</w:t>
       </w:r>
       <w:proofErr w:type="gramEnd"/>
-      <w:r>
-        <w:rPr>
-          <w:color w:val="000000"/>
-        </w:rPr>
-        <w:t>, another GET request is sent to Teleport API for city data based on user’s selected preferences</w:t>
-      </w:r>
     </w:p>
     <w:p>
       <w:pPr>
@@ -3305,21 +3166,21 @@
         <w:rPr>
           <w:color w:val="000000"/>
         </w:rPr>
-        <w:t>“Salaries</w:t>
+        <w:t>“Salaries”, “Statistics”, and a general city “</w:t>
       </w:r>
       <w:proofErr w:type="gramStart"/>
       <w:r>
         <w:rPr>
           <w:color w:val="000000"/>
         </w:rPr>
-        <w:t>”,</w:t>
+        <w:t>Report</w:t>
       </w:r>
       <w:proofErr w:type="gramEnd"/>
       <w:r>
         <w:rPr>
           <w:color w:val="000000"/>
         </w:rPr>
-        <w:t xml:space="preserve"> “Statistics”, and a general city “Report”</w:t>
+        <w:t>”</w:t>
       </w:r>
     </w:p>
     <w:p>
@@ -3360,23 +3221,7 @@
             <w:color w:val="800000"/>
             <w:u w:val="single"/>
           </w:rPr>
-          <w:t>willmidget</w:t>
-        </w:r>
-        <w:r>
-          <w:rPr>
-            <w:b/>
-            <w:color w:val="800000"/>
-            <w:u w:val="single"/>
-          </w:rPr>
-          <w:t>t</w:t>
-        </w:r>
-        <w:r>
-          <w:rPr>
-            <w:b/>
-            <w:color w:val="800000"/>
-            <w:u w:val="single"/>
-          </w:rPr>
-          <w:t>e.com/projects</w:t>
+          <w:t>willmidgette.com/projects</w:t>
         </w:r>
       </w:hyperlink>
     </w:p>
@@ -3451,21 +3296,21 @@
         <v:path o:extrusionok="f" gradientshapeok="t" o:connecttype="rect"/>
         <o:lock v:ext="edit" aspectratio="t"/>
       </v:shapetype>
-      <v:shape id="_x0000_i2669" type="#_x0000_t75" style="width:417.75pt;height:417.75pt" o:bullet="t">
+      <v:shape id="_x0000_i1107" type="#_x0000_t75" style="width:417.6pt;height:417.6pt" o:bullet="t">
         <v:imagedata r:id="rId1" o:title="open-close-tag"/>
       </v:shape>
     </w:pict>
   </w:numPicBullet>
   <w:numPicBullet w:numPicBulletId="1">
     <w:pict>
-      <v:shape id="_x0000_i2670" type="#_x0000_t75" style="width:417.75pt;height:380.25pt" o:bullet="t">
+      <v:shape id="_x0000_i1108" type="#_x0000_t75" style="width:417.6pt;height:379.8pt" o:bullet="t">
         <v:imagedata r:id="rId2" o:title="open-close-tag-r1"/>
       </v:shape>
     </w:pict>
   </w:numPicBullet>
   <w:numPicBullet w:numPicBulletId="2">
     <w:pict>
-      <v:shape id="_x0000_i2671" type="#_x0000_t75" alt="Marker outline" style="width:8.25pt;height:12.75pt;visibility:visible" o:gfxdata="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" o:bullet="t">
+      <v:shape id="_x0000_i1109" type="#_x0000_t75" alt="Marker outline" style="width:8.4pt;height:12.6pt;visibility:visible" o:gfxdata="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" o:bullet="t">
         <v:imagedata r:id="rId3" o:title="" croptop="-4981f" cropbottom="-6029f" cropleft="-26938f" cropright="-24928f"/>
       </v:shape>
     </w:pict>

</xml_diff>